<commit_message>
Change reject to eomErrors
I renamed reject to eomErrors. I also updated the OOPP readme file
(docx)
</commit_message>
<xml_diff>
--- a/Object Oriented Programming Project.docx
+++ b/Object Oriented Programming Project.docx
@@ -88,7 +88,7 @@
           <w:sz w:val="28"/>
           <w:szCs w:val="28"/>
         </w:rPr>
-        <w:t>April 4, 2015</w:t>
+        <w:t>April 17, 2015</w:t>
       </w:r>
       <w:r>
         <w:rPr>
@@ -560,6 +560,14 @@
                 <w:szCs w:val="28"/>
               </w:rPr>
             </w:pPr>
+            <w:r>
+              <w:rPr>
+                <w:rFonts w:ascii="Times New Roman" w:hAnsi="Times New Roman" w:cs="Times New Roman"/>
+                <w:sz w:val="28"/>
+                <w:szCs w:val="28"/>
+              </w:rPr>
+              <w:t>Theral Jessop</w:t>
+            </w:r>
           </w:p>
         </w:tc>
         <w:tc>
@@ -575,6 +583,14 @@
                 <w:szCs w:val="28"/>
               </w:rPr>
             </w:pPr>
+            <w:r>
+              <w:rPr>
+                <w:rFonts w:ascii="Times New Roman" w:hAnsi="Times New Roman" w:cs="Times New Roman"/>
+                <w:sz w:val="28"/>
+                <w:szCs w:val="28"/>
+              </w:rPr>
+              <w:t>Talked to Professor about the design and verbally worked through some issues that I was having with the design phase. I was fiannaly able to see the clear picture of how it should look on paper.</w:t>
+            </w:r>
           </w:p>
         </w:tc>
         <w:tc>
@@ -623,6 +639,14 @@
                 <w:szCs w:val="28"/>
               </w:rPr>
             </w:pPr>
+            <w:r>
+              <w:rPr>
+                <w:rFonts w:ascii="Times New Roman" w:hAnsi="Times New Roman" w:cs="Times New Roman"/>
+                <w:sz w:val="28"/>
+                <w:szCs w:val="28"/>
+              </w:rPr>
+              <w:t>Theral Jessop</w:t>
+            </w:r>
           </w:p>
         </w:tc>
         <w:tc>
@@ -638,6 +662,14 @@
                 <w:szCs w:val="28"/>
               </w:rPr>
             </w:pPr>
+            <w:r>
+              <w:rPr>
+                <w:rFonts w:ascii="Times New Roman" w:hAnsi="Times New Roman" w:cs="Times New Roman"/>
+                <w:sz w:val="28"/>
+                <w:szCs w:val="28"/>
+              </w:rPr>
+              <w:t>Updated Ian and Jeremiah on the design phases and additions and subtractions that would go into this project</w:t>
+            </w:r>
           </w:p>
         </w:tc>
         <w:tc>
@@ -1748,7 +1780,6 @@
                 <w:sz w:val="28"/>
                 <w:szCs w:val="28"/>
               </w:rPr>
-              <w:lastRenderedPageBreak/>
               <w:t>Date</w:t>
             </w:r>
           </w:p>
@@ -3869,8 +3900,6 @@
                 <w:szCs w:val="28"/>
               </w:rPr>
             </w:pPr>
-            <w:bookmarkStart w:id="0" w:name="_GoBack"/>
-            <w:bookmarkEnd w:id="0"/>
           </w:p>
         </w:tc>
         <w:tc>
@@ -4257,7 +4286,6 @@
           <w:sz w:val="28"/>
           <w:szCs w:val="28"/>
         </w:rPr>
-        <w:lastRenderedPageBreak/>
         <w:br w:type="page"/>
       </w:r>
     </w:p>
@@ -5424,7 +5452,7 @@
           <w:szCs w:val="28"/>
         </w:rPr>
         <w:lastRenderedPageBreak/>
-        <w:t>Transaction Class (concrete)</w:t>
+        <w:t>Checking Class (concrete) extends Account</w:t>
       </w:r>
     </w:p>
     <w:p>
@@ -5472,53 +5500,93 @@
           <w:sz w:val="28"/>
           <w:szCs w:val="28"/>
         </w:rPr>
-        <w:t>#account: Account</w:t>
-      </w:r>
-    </w:p>
-    <w:p>
-      <w:pPr>
-        <w:spacing w:after="0" w:line="240" w:lineRule="auto"/>
-        <w:rPr>
-          <w:rFonts w:ascii="Times New Roman" w:hAnsi="Times New Roman" w:cs="Times New Roman"/>
-          <w:sz w:val="28"/>
-          <w:szCs w:val="28"/>
-        </w:rPr>
-      </w:pPr>
-      <w:r>
-        <w:rPr>
-          <w:rFonts w:ascii="Times New Roman" w:hAnsi="Times New Roman" w:cs="Times New Roman"/>
-          <w:sz w:val="28"/>
-          <w:szCs w:val="28"/>
-        </w:rPr>
-        <w:t>#transaction: ArrayList&lt;String&gt;</w:t>
-      </w:r>
-    </w:p>
-    <w:p>
-      <w:pPr>
-        <w:spacing w:after="0" w:line="240" w:lineRule="auto"/>
-        <w:rPr>
-          <w:rFonts w:ascii="Times New Roman" w:hAnsi="Times New Roman" w:cs="Times New Roman"/>
-          <w:sz w:val="28"/>
-          <w:szCs w:val="28"/>
-        </w:rPr>
-      </w:pPr>
-    </w:p>
-    <w:p>
-      <w:pPr>
-        <w:spacing w:after="0" w:line="240" w:lineRule="auto"/>
-        <w:rPr>
-          <w:rFonts w:ascii="Times New Roman" w:hAnsi="Times New Roman" w:cs="Times New Roman"/>
-          <w:sz w:val="28"/>
-          <w:szCs w:val="28"/>
-        </w:rPr>
-      </w:pPr>
-      <w:r>
-        <w:rPr>
-          <w:rFonts w:ascii="Times New Roman" w:hAnsi="Times New Roman" w:cs="Times New Roman"/>
-          <w:sz w:val="28"/>
-          <w:szCs w:val="28"/>
-        </w:rPr>
-        <w:t>Constructors</w:t>
+        <w:t>#</w:t>
+      </w:r>
+      <w:r>
+        <w:rPr>
+          <w:rFonts w:ascii="Times New Roman" w:hAnsi="Times New Roman" w:cs="Times New Roman"/>
+          <w:sz w:val="28"/>
+          <w:szCs w:val="28"/>
+        </w:rPr>
+        <w:t>checkingT</w:t>
+      </w:r>
+      <w:r>
+        <w:rPr>
+          <w:rFonts w:ascii="Times New Roman" w:hAnsi="Times New Roman" w:cs="Times New Roman"/>
+          <w:sz w:val="28"/>
+          <w:szCs w:val="28"/>
+        </w:rPr>
+        <w:t>ransactionFee</w:t>
+      </w:r>
+      <w:r>
+        <w:rPr>
+          <w:rFonts w:ascii="Times New Roman" w:hAnsi="Times New Roman" w:cs="Times New Roman"/>
+          <w:sz w:val="28"/>
+          <w:szCs w:val="28"/>
+        </w:rPr>
+        <w:t>: double</w:t>
+      </w:r>
+    </w:p>
+    <w:p>
+      <w:pPr>
+        <w:spacing w:after="0" w:line="240" w:lineRule="auto"/>
+        <w:rPr>
+          <w:rFonts w:ascii="Times New Roman" w:hAnsi="Times New Roman" w:cs="Times New Roman"/>
+          <w:sz w:val="28"/>
+          <w:szCs w:val="28"/>
+        </w:rPr>
+      </w:pPr>
+      <w:r>
+        <w:rPr>
+          <w:rFonts w:ascii="Times New Roman" w:hAnsi="Times New Roman" w:cs="Times New Roman"/>
+          <w:sz w:val="28"/>
+          <w:szCs w:val="28"/>
+        </w:rPr>
+        <w:t>#</w:t>
+      </w:r>
+      <w:r>
+        <w:rPr>
+          <w:rFonts w:ascii="Times New Roman" w:hAnsi="Times New Roman" w:cs="Times New Roman"/>
+          <w:sz w:val="28"/>
+          <w:szCs w:val="28"/>
+        </w:rPr>
+        <w:t>checkingT</w:t>
+      </w:r>
+      <w:r>
+        <w:rPr>
+          <w:rFonts w:ascii="Times New Roman" w:hAnsi="Times New Roman" w:cs="Times New Roman"/>
+          <w:sz w:val="28"/>
+          <w:szCs w:val="28"/>
+        </w:rPr>
+        <w:t>ransactionFeeAmount: double</w:t>
+      </w:r>
+    </w:p>
+    <w:p>
+      <w:pPr>
+        <w:spacing w:after="0" w:line="240" w:lineRule="auto"/>
+        <w:rPr>
+          <w:rFonts w:ascii="Times New Roman" w:hAnsi="Times New Roman" w:cs="Times New Roman"/>
+          <w:sz w:val="28"/>
+          <w:szCs w:val="28"/>
+        </w:rPr>
+      </w:pPr>
+    </w:p>
+    <w:p>
+      <w:pPr>
+        <w:spacing w:after="0" w:line="240" w:lineRule="auto"/>
+        <w:rPr>
+          <w:rFonts w:ascii="Times New Roman" w:hAnsi="Times New Roman" w:cs="Times New Roman"/>
+          <w:sz w:val="28"/>
+          <w:szCs w:val="28"/>
+        </w:rPr>
+      </w:pPr>
+      <w:r>
+        <w:rPr>
+          <w:rFonts w:ascii="Times New Roman" w:hAnsi="Times New Roman" w:cs="Times New Roman"/>
+          <w:sz w:val="28"/>
+          <w:szCs w:val="28"/>
+        </w:rPr>
+        <w:t>Constructor</w:t>
       </w:r>
     </w:p>
     <w:p>
@@ -5556,7 +5624,15 @@
           <w:sz w:val="28"/>
           <w:szCs w:val="28"/>
         </w:rPr>
-        <w:t>+Transaction(Account)</w:t>
+        <w:t>+Checking(</w:t>
+      </w:r>
+      <w:r>
+        <w:rPr>
+          <w:rFonts w:ascii="Times New Roman" w:hAnsi="Times New Roman" w:cs="Times New Roman"/>
+          <w:sz w:val="28"/>
+          <w:szCs w:val="28"/>
+        </w:rPr>
+        <w:t xml:space="preserve"> String accountNumber, double balance, Customer customer)</w:t>
       </w:r>
     </w:p>
     <w:p>
@@ -5575,7 +5651,14 @@
           <w:szCs w:val="28"/>
         </w:rPr>
         <w:tab/>
-        <w:t>Create new arraylist</w:t>
+      </w:r>
+      <w:r>
+        <w:rPr>
+          <w:rFonts w:ascii="Times New Roman" w:hAnsi="Times New Roman" w:cs="Times New Roman"/>
+          <w:sz w:val="28"/>
+          <w:szCs w:val="28"/>
+        </w:rPr>
+        <w:t>Super(accountNumber, balance, customer)</w:t>
       </w:r>
     </w:p>
     <w:p>
@@ -5594,57 +5677,30 @@
           <w:szCs w:val="28"/>
         </w:rPr>
         <w:tab/>
-        <w:t>Note: This will be created at the time that a new account is also created</w:t>
-      </w:r>
-    </w:p>
-    <w:p>
-      <w:pPr>
-        <w:spacing w:after="0" w:line="240" w:lineRule="auto"/>
-        <w:rPr>
-          <w:rFonts w:ascii="Times New Roman" w:hAnsi="Times New Roman" w:cs="Times New Roman"/>
-          <w:sz w:val="28"/>
-          <w:szCs w:val="28"/>
-        </w:rPr>
-      </w:pPr>
-      <w:r>
-        <w:rPr>
-          <w:rFonts w:ascii="Times New Roman" w:hAnsi="Times New Roman" w:cs="Times New Roman"/>
-          <w:sz w:val="28"/>
-          <w:szCs w:val="28"/>
-        </w:rPr>
-        <w:t>+Transaction(String</w:t>
-      </w:r>
-      <w:r>
-        <w:rPr>
-          <w:rFonts w:ascii="Times New Roman" w:hAnsi="Times New Roman" w:cs="Times New Roman"/>
-          <w:sz w:val="28"/>
-          <w:szCs w:val="28"/>
-        </w:rPr>
-        <w:t xml:space="preserve"> description</w:t>
-      </w:r>
-      <w:r>
-        <w:rPr>
-          <w:rFonts w:ascii="Times New Roman" w:hAnsi="Times New Roman" w:cs="Times New Roman"/>
-          <w:sz w:val="28"/>
-          <w:szCs w:val="28"/>
-        </w:rPr>
-        <w:t>, double</w:t>
-      </w:r>
-      <w:r>
-        <w:rPr>
-          <w:rFonts w:ascii="Times New Roman" w:hAnsi="Times New Roman" w:cs="Times New Roman"/>
-          <w:sz w:val="28"/>
-          <w:szCs w:val="28"/>
-        </w:rPr>
-        <w:t xml:space="preserve"> amount</w:t>
-      </w:r>
-      <w:r>
-        <w:rPr>
-          <w:rFonts w:ascii="Times New Roman" w:hAnsi="Times New Roman" w:cs="Times New Roman"/>
-          <w:sz w:val="28"/>
-          <w:szCs w:val="28"/>
-        </w:rPr>
-        <w:t>)</w:t>
+      </w:r>
+      <w:r>
+        <w:rPr>
+          <w:rFonts w:ascii="Times New Roman" w:hAnsi="Times New Roman" w:cs="Times New Roman"/>
+          <w:sz w:val="28"/>
+          <w:szCs w:val="28"/>
+        </w:rPr>
+        <w:t>checkingT</w:t>
+      </w:r>
+      <w:r>
+        <w:rPr>
+          <w:rFonts w:ascii="Times New Roman" w:hAnsi="Times New Roman" w:cs="Times New Roman"/>
+          <w:sz w:val="28"/>
+          <w:szCs w:val="28"/>
+        </w:rPr>
+        <w:t>ransactionFee</w:t>
+      </w:r>
+      <w:r>
+        <w:rPr>
+          <w:rFonts w:ascii="Times New Roman" w:hAnsi="Times New Roman" w:cs="Times New Roman"/>
+          <w:sz w:val="28"/>
+          <w:szCs w:val="28"/>
+        </w:rPr>
+        <w:t xml:space="preserve"> = 3.00</w:t>
       </w:r>
     </w:p>
     <w:p>
@@ -5663,24 +5719,385 @@
           <w:szCs w:val="28"/>
         </w:rPr>
         <w:tab/>
-        <w:t>Add transaction to arraylist including a unique transaction number</w:t>
-      </w:r>
-      <w:r>
-        <w:rPr>
-          <w:rFonts w:ascii="Times New Roman" w:hAnsi="Times New Roman" w:cs="Times New Roman"/>
-          <w:sz w:val="28"/>
-          <w:szCs w:val="28"/>
-        </w:rPr>
-        <w:t xml:space="preserve"> and date&amp;time</w:t>
-      </w:r>
-      <w:r>
-        <w:rPr>
-          <w:rFonts w:ascii="Times New Roman" w:hAnsi="Times New Roman" w:cs="Times New Roman"/>
-          <w:sz w:val="28"/>
-          <w:szCs w:val="28"/>
-        </w:rPr>
-        <w:br/>
-      </w:r>
+      </w:r>
+      <w:r>
+        <w:rPr>
+          <w:rFonts w:ascii="Times New Roman" w:hAnsi="Times New Roman" w:cs="Times New Roman"/>
+          <w:sz w:val="28"/>
+          <w:szCs w:val="28"/>
+        </w:rPr>
+        <w:t>checkingT</w:t>
+      </w:r>
+      <w:r>
+        <w:rPr>
+          <w:rFonts w:ascii="Times New Roman" w:hAnsi="Times New Roman" w:cs="Times New Roman"/>
+          <w:sz w:val="28"/>
+          <w:szCs w:val="28"/>
+        </w:rPr>
+        <w:t>ransactionAmout = 0.0</w:t>
+      </w:r>
+    </w:p>
+    <w:p>
+      <w:pPr>
+        <w:spacing w:after="0" w:line="240" w:lineRule="auto"/>
+        <w:rPr>
+          <w:rFonts w:ascii="Times New Roman" w:hAnsi="Times New Roman" w:cs="Times New Roman"/>
+          <w:sz w:val="28"/>
+          <w:szCs w:val="28"/>
+        </w:rPr>
+      </w:pPr>
+    </w:p>
+    <w:p>
+      <w:pPr>
+        <w:spacing w:after="0" w:line="240" w:lineRule="auto"/>
+        <w:rPr>
+          <w:rFonts w:ascii="Times New Roman" w:hAnsi="Times New Roman" w:cs="Times New Roman"/>
+          <w:b/>
+          <w:sz w:val="28"/>
+          <w:szCs w:val="28"/>
+        </w:rPr>
+      </w:pPr>
+      <w:r>
+        <w:rPr>
+          <w:rFonts w:ascii="Times New Roman" w:hAnsi="Times New Roman" w:cs="Times New Roman"/>
+          <w:b/>
+          <w:sz w:val="28"/>
+          <w:szCs w:val="28"/>
+        </w:rPr>
+        <w:t>Methods</w:t>
+      </w:r>
+    </w:p>
+    <w:p>
+      <w:pPr>
+        <w:spacing w:after="0" w:line="240" w:lineRule="auto"/>
+        <w:rPr>
+          <w:rFonts w:ascii="Times New Roman" w:hAnsi="Times New Roman" w:cs="Times New Roman"/>
+          <w:sz w:val="28"/>
+          <w:szCs w:val="28"/>
+        </w:rPr>
+      </w:pPr>
+      <w:r>
+        <w:rPr>
+          <w:rFonts w:ascii="Times New Roman" w:hAnsi="Times New Roman" w:cs="Times New Roman"/>
+          <w:sz w:val="28"/>
+          <w:szCs w:val="28"/>
+        </w:rPr>
+        <w:t>+get</w:t>
+      </w:r>
+      <w:r>
+        <w:rPr>
+          <w:rFonts w:ascii="Times New Roman" w:hAnsi="Times New Roman" w:cs="Times New Roman"/>
+          <w:sz w:val="28"/>
+          <w:szCs w:val="28"/>
+        </w:rPr>
+        <w:t>Checking</w:t>
+      </w:r>
+      <w:r>
+        <w:rPr>
+          <w:rFonts w:ascii="Times New Roman" w:hAnsi="Times New Roman" w:cs="Times New Roman"/>
+          <w:sz w:val="28"/>
+          <w:szCs w:val="28"/>
+        </w:rPr>
+        <w:t>T</w:t>
+      </w:r>
+      <w:r>
+        <w:rPr>
+          <w:rFonts w:ascii="Times New Roman" w:hAnsi="Times New Roman" w:cs="Times New Roman"/>
+          <w:sz w:val="28"/>
+          <w:szCs w:val="28"/>
+        </w:rPr>
+        <w:t>ransacti</w:t>
+      </w:r>
+      <w:r>
+        <w:rPr>
+          <w:rFonts w:ascii="Times New Roman" w:hAnsi="Times New Roman" w:cs="Times New Roman"/>
+          <w:sz w:val="28"/>
+          <w:szCs w:val="28"/>
+        </w:rPr>
+        <w:t>onFee</w:t>
+      </w:r>
+      <w:r>
+        <w:rPr>
+          <w:rFonts w:ascii="Times New Roman" w:hAnsi="Times New Roman" w:cs="Times New Roman"/>
+          <w:sz w:val="28"/>
+          <w:szCs w:val="28"/>
+        </w:rPr>
+        <w:t>(): String</w:t>
+      </w:r>
+    </w:p>
+    <w:p>
+      <w:pPr>
+        <w:spacing w:after="0" w:line="240" w:lineRule="auto"/>
+        <w:rPr>
+          <w:rFonts w:ascii="Times New Roman" w:hAnsi="Times New Roman" w:cs="Times New Roman"/>
+          <w:sz w:val="28"/>
+          <w:szCs w:val="28"/>
+        </w:rPr>
+      </w:pPr>
+      <w:r>
+        <w:rPr>
+          <w:rFonts w:ascii="Times New Roman" w:hAnsi="Times New Roman" w:cs="Times New Roman"/>
+          <w:sz w:val="28"/>
+          <w:szCs w:val="28"/>
+        </w:rPr>
+        <w:t>+get</w:t>
+      </w:r>
+      <w:r>
+        <w:rPr>
+          <w:rFonts w:ascii="Times New Roman" w:hAnsi="Times New Roman" w:cs="Times New Roman"/>
+          <w:sz w:val="28"/>
+          <w:szCs w:val="28"/>
+        </w:rPr>
+        <w:t>Checking</w:t>
+      </w:r>
+      <w:r>
+        <w:rPr>
+          <w:rFonts w:ascii="Times New Roman" w:hAnsi="Times New Roman" w:cs="Times New Roman"/>
+          <w:sz w:val="28"/>
+          <w:szCs w:val="28"/>
+        </w:rPr>
+        <w:t>Transa</w:t>
+      </w:r>
+      <w:r>
+        <w:rPr>
+          <w:rFonts w:ascii="Times New Roman" w:hAnsi="Times New Roman" w:cs="Times New Roman"/>
+          <w:sz w:val="28"/>
+          <w:szCs w:val="28"/>
+        </w:rPr>
+        <w:t>ctionFeeAmount(): String</w:t>
+      </w:r>
+    </w:p>
+    <w:p>
+      <w:pPr>
+        <w:spacing w:after="0" w:line="240" w:lineRule="auto"/>
+        <w:rPr>
+          <w:rFonts w:ascii="Times New Roman" w:hAnsi="Times New Roman" w:cs="Times New Roman"/>
+          <w:sz w:val="28"/>
+          <w:szCs w:val="28"/>
+        </w:rPr>
+      </w:pPr>
+      <w:r>
+        <w:rPr>
+          <w:rFonts w:ascii="Times New Roman" w:hAnsi="Times New Roman" w:cs="Times New Roman"/>
+          <w:sz w:val="28"/>
+          <w:szCs w:val="28"/>
+        </w:rPr>
+        <w:t>#</w:t>
+      </w:r>
+      <w:r>
+        <w:rPr>
+          <w:rFonts w:ascii="Times New Roman" w:hAnsi="Times New Roman" w:cs="Times New Roman"/>
+          <w:sz w:val="28"/>
+          <w:szCs w:val="28"/>
+        </w:rPr>
+        <w:t>set</w:t>
+      </w:r>
+      <w:r>
+        <w:rPr>
+          <w:rFonts w:ascii="Times New Roman" w:hAnsi="Times New Roman" w:cs="Times New Roman"/>
+          <w:sz w:val="28"/>
+          <w:szCs w:val="28"/>
+        </w:rPr>
+        <w:t>Checking</w:t>
+      </w:r>
+      <w:r>
+        <w:rPr>
+          <w:rFonts w:ascii="Times New Roman" w:hAnsi="Times New Roman" w:cs="Times New Roman"/>
+          <w:sz w:val="28"/>
+          <w:szCs w:val="28"/>
+        </w:rPr>
+        <w:t>Transa</w:t>
+      </w:r>
+      <w:r>
+        <w:rPr>
+          <w:rFonts w:ascii="Times New Roman" w:hAnsi="Times New Roman" w:cs="Times New Roman"/>
+          <w:sz w:val="28"/>
+          <w:szCs w:val="28"/>
+        </w:rPr>
+        <w:t>ctionFee(double</w:t>
+      </w:r>
+      <w:r>
+        <w:rPr>
+          <w:rFonts w:ascii="Times New Roman" w:hAnsi="Times New Roman" w:cs="Times New Roman"/>
+          <w:sz w:val="28"/>
+          <w:szCs w:val="28"/>
+        </w:rPr>
+        <w:t>): String</w:t>
+      </w:r>
+    </w:p>
+    <w:p>
+      <w:pPr>
+        <w:spacing w:after="0" w:line="240" w:lineRule="auto"/>
+        <w:rPr>
+          <w:rFonts w:ascii="Times New Roman" w:hAnsi="Times New Roman" w:cs="Times New Roman"/>
+          <w:sz w:val="28"/>
+          <w:szCs w:val="28"/>
+        </w:rPr>
+      </w:pPr>
+      <w:r>
+        <w:rPr>
+          <w:rFonts w:ascii="Times New Roman" w:hAnsi="Times New Roman" w:cs="Times New Roman"/>
+          <w:sz w:val="28"/>
+          <w:szCs w:val="28"/>
+        </w:rPr>
+        <w:t>+eomCalculations(): String</w:t>
+      </w:r>
+    </w:p>
+    <w:p>
+      <w:pPr>
+        <w:spacing w:after="0" w:line="240" w:lineRule="auto"/>
+        <w:rPr>
+          <w:rFonts w:ascii="Times New Roman" w:hAnsi="Times New Roman" w:cs="Times New Roman"/>
+          <w:sz w:val="28"/>
+          <w:szCs w:val="28"/>
+        </w:rPr>
+      </w:pPr>
+    </w:p>
+    <w:p>
+      <w:pPr>
+        <w:spacing w:after="0" w:line="240" w:lineRule="auto"/>
+        <w:ind w:left="720" w:hanging="720"/>
+        <w:rPr>
+          <w:rFonts w:ascii="Times New Roman" w:hAnsi="Times New Roman" w:cs="Times New Roman"/>
+          <w:sz w:val="28"/>
+          <w:szCs w:val="28"/>
+        </w:rPr>
+      </w:pPr>
+      <w:r>
+        <w:rPr>
+          <w:rFonts w:ascii="Times New Roman" w:hAnsi="Times New Roman" w:cs="Times New Roman"/>
+          <w:sz w:val="28"/>
+          <w:szCs w:val="28"/>
+        </w:rPr>
+        <w:t>Note: A transaction is any activity that changes the balance of an account, therefore, the f</w:t>
+      </w:r>
+      <w:r>
+        <w:rPr>
+          <w:rFonts w:ascii="Times New Roman" w:hAnsi="Times New Roman" w:cs="Times New Roman"/>
+          <w:sz w:val="28"/>
+          <w:szCs w:val="28"/>
+        </w:rPr>
+        <w:t xml:space="preserve">irst </w:t>
+      </w:r>
+      <w:r>
+        <w:rPr>
+          <w:rFonts w:ascii="Times New Roman" w:hAnsi="Times New Roman" w:cs="Times New Roman"/>
+          <w:b/>
+          <w:sz w:val="28"/>
+          <w:szCs w:val="28"/>
+        </w:rPr>
+        <w:t>two</w:t>
+      </w:r>
+      <w:r>
+        <w:rPr>
+          <w:rFonts w:ascii="Times New Roman" w:hAnsi="Times New Roman" w:cs="Times New Roman"/>
+          <w:sz w:val="28"/>
+          <w:szCs w:val="28"/>
+        </w:rPr>
+        <w:t xml:space="preserve"> transactions </w:t>
+      </w:r>
+      <w:r>
+        <w:rPr>
+          <w:rFonts w:ascii="Times New Roman" w:hAnsi="Times New Roman" w:cs="Times New Roman"/>
+          <w:sz w:val="28"/>
+          <w:szCs w:val="28"/>
+        </w:rPr>
+        <w:t>are free, all transactions after will be charged</w:t>
+      </w:r>
+      <w:r>
+        <w:rPr>
+          <w:rFonts w:ascii="Times New Roman" w:hAnsi="Times New Roman" w:cs="Times New Roman"/>
+          <w:sz w:val="28"/>
+          <w:szCs w:val="28"/>
+        </w:rPr>
+        <w:t xml:space="preserve"> a $3 fee</w:t>
+      </w:r>
+      <w:r>
+        <w:rPr>
+          <w:rFonts w:ascii="Times New Roman" w:hAnsi="Times New Roman" w:cs="Times New Roman"/>
+          <w:sz w:val="28"/>
+          <w:szCs w:val="28"/>
+        </w:rPr>
+        <w:t>.</w:t>
+      </w:r>
+      <w:bookmarkStart w:id="0" w:name="_GoBack"/>
+      <w:bookmarkEnd w:id="0"/>
+    </w:p>
+    <w:p>
+      <w:pPr>
+        <w:spacing w:after="0" w:line="240" w:lineRule="auto"/>
+        <w:ind w:left="720" w:hanging="720"/>
+        <w:rPr>
+          <w:rFonts w:ascii="Times New Roman" w:hAnsi="Times New Roman" w:cs="Times New Roman"/>
+          <w:sz w:val="28"/>
+          <w:szCs w:val="28"/>
+          <w:u w:val="single"/>
+        </w:rPr>
+      </w:pPr>
+      <w:r>
+        <w:rPr>
+          <w:rFonts w:ascii="Times New Roman" w:hAnsi="Times New Roman" w:cs="Times New Roman"/>
+          <w:sz w:val="28"/>
+          <w:szCs w:val="28"/>
+          <w:u w:val="single"/>
+        </w:rPr>
+        <w:t>end of note</w:t>
+      </w:r>
+    </w:p>
+    <w:p>
+      <w:pPr>
+        <w:spacing w:after="0" w:line="240" w:lineRule="auto"/>
+        <w:ind w:left="720" w:hanging="720"/>
+        <w:rPr>
+          <w:rFonts w:ascii="Times New Roman" w:hAnsi="Times New Roman" w:cs="Times New Roman"/>
+          <w:sz w:val="28"/>
+          <w:szCs w:val="28"/>
+        </w:rPr>
+      </w:pPr>
+    </w:p>
+    <w:p>
+      <w:pPr>
+        <w:spacing w:after="0" w:line="240" w:lineRule="auto"/>
+        <w:rPr>
+          <w:rFonts w:ascii="Times New Roman" w:hAnsi="Times New Roman" w:cs="Times New Roman"/>
+          <w:sz w:val="28"/>
+          <w:szCs w:val="28"/>
+        </w:rPr>
+      </w:pPr>
+      <w:r>
+        <w:rPr>
+          <w:rFonts w:ascii="Times New Roman" w:hAnsi="Times New Roman" w:cs="Times New Roman"/>
+          <w:sz w:val="28"/>
+          <w:szCs w:val="28"/>
+        </w:rPr>
+        <w:t>+</w:t>
+      </w:r>
+      <w:r>
+        <w:rPr>
+          <w:rFonts w:ascii="Times New Roman" w:hAnsi="Times New Roman" w:cs="Times New Roman"/>
+          <w:sz w:val="28"/>
+          <w:szCs w:val="28"/>
+        </w:rPr>
+        <w:t>makeD</w:t>
+      </w:r>
+      <w:r>
+        <w:rPr>
+          <w:rFonts w:ascii="Times New Roman" w:hAnsi="Times New Roman" w:cs="Times New Roman"/>
+          <w:sz w:val="28"/>
+          <w:szCs w:val="28"/>
+        </w:rPr>
+        <w:t>eposit(double): String</w:t>
+      </w:r>
+    </w:p>
+    <w:p>
+      <w:pPr>
+        <w:spacing w:after="0" w:line="240" w:lineRule="auto"/>
+        <w:rPr>
+          <w:rFonts w:ascii="Times New Roman" w:hAnsi="Times New Roman" w:cs="Times New Roman"/>
+          <w:sz w:val="28"/>
+          <w:szCs w:val="28"/>
+        </w:rPr>
+      </w:pPr>
       <w:r>
         <w:rPr>
           <w:rFonts w:ascii="Times New Roman" w:hAnsi="Times New Roman" w:cs="Times New Roman"/>
@@ -5688,18 +6105,31 @@
           <w:szCs w:val="28"/>
         </w:rPr>
         <w:tab/>
-        <w:t>all seperated with a space “ “</w:t>
-      </w:r>
-    </w:p>
-    <w:p>
-      <w:pPr>
-        <w:spacing w:after="0" w:line="240" w:lineRule="auto"/>
-        <w:rPr>
-          <w:rFonts w:ascii="Times New Roman" w:hAnsi="Times New Roman" w:cs="Times New Roman"/>
-          <w:sz w:val="28"/>
-          <w:szCs w:val="28"/>
-        </w:rPr>
-      </w:pPr>
+      </w:r>
+      <w:r>
+        <w:rPr>
+          <w:rFonts w:ascii="Times New Roman" w:hAnsi="Times New Roman" w:cs="Times New Roman"/>
+          <w:sz w:val="28"/>
+          <w:szCs w:val="28"/>
+        </w:rPr>
+        <w:t>Increment the numberOfTransaction</w:t>
+      </w:r>
+      <w:r>
+        <w:rPr>
+          <w:rFonts w:ascii="Times New Roman" w:hAnsi="Times New Roman" w:cs="Times New Roman"/>
+          <w:sz w:val="28"/>
+          <w:szCs w:val="28"/>
+        </w:rPr>
+        <w:t>s</w:t>
+      </w:r>
+      <w:r>
+        <w:rPr>
+          <w:rFonts w:ascii="Times New Roman" w:hAnsi="Times New Roman" w:cs="Times New Roman"/>
+          <w:sz w:val="28"/>
+          <w:szCs w:val="28"/>
+        </w:rPr>
+        <w:t xml:space="preserve"> by 1</w:t>
+      </w:r>
     </w:p>
     <w:p>
       <w:pPr>
@@ -5724,51 +6154,233 @@
           <w:sz w:val="28"/>
           <w:szCs w:val="28"/>
         </w:rPr>
-        <w:t>add</w:t>
-      </w:r>
-      <w:r>
-        <w:rPr>
-          <w:rFonts w:ascii="Times New Roman" w:hAnsi="Times New Roman" w:cs="Times New Roman"/>
-          <w:sz w:val="28"/>
-          <w:szCs w:val="28"/>
-        </w:rPr>
-        <w:t>(description amount uniqueTransNumber</w:t>
-      </w:r>
-      <w:r>
-        <w:rPr>
-          <w:rFonts w:ascii="Times New Roman" w:hAnsi="Times New Roman" w:cs="Times New Roman"/>
-          <w:sz w:val="28"/>
-          <w:szCs w:val="28"/>
-        </w:rPr>
-        <w:t xml:space="preserve"> java.util.Date</w:t>
-      </w:r>
-      <w:r>
-        <w:rPr>
-          <w:rFonts w:ascii="Times New Roman" w:hAnsi="Times New Roman" w:cs="Times New Roman"/>
-          <w:sz w:val="28"/>
-          <w:szCs w:val="28"/>
-        </w:rPr>
-        <w:t>)</w:t>
-      </w:r>
-    </w:p>
-    <w:p>
-      <w:pPr>
-        <w:spacing w:after="0" w:line="240" w:lineRule="auto"/>
-        <w:rPr>
-          <w:rFonts w:ascii="Times New Roman" w:hAnsi="Times New Roman" w:cs="Times New Roman"/>
-          <w:sz w:val="28"/>
-          <w:szCs w:val="28"/>
-        </w:rPr>
-      </w:pPr>
-    </w:p>
-    <w:p>
-      <w:pPr>
-        <w:spacing w:after="0" w:line="240" w:lineRule="auto"/>
+        <w:t>Deposit funds</w:t>
+      </w:r>
+    </w:p>
+    <w:p>
+      <w:pPr>
+        <w:spacing w:after="0" w:line="240" w:lineRule="auto"/>
+        <w:rPr>
+          <w:rFonts w:ascii="Times New Roman" w:hAnsi="Times New Roman" w:cs="Times New Roman"/>
+          <w:sz w:val="28"/>
+          <w:szCs w:val="28"/>
+        </w:rPr>
+      </w:pPr>
+    </w:p>
+    <w:p>
+      <w:pPr>
+        <w:spacing w:after="0" w:line="240" w:lineRule="auto"/>
+        <w:rPr>
+          <w:rFonts w:ascii="Times New Roman" w:hAnsi="Times New Roman" w:cs="Times New Roman"/>
+          <w:sz w:val="28"/>
+          <w:szCs w:val="28"/>
+        </w:rPr>
+      </w:pPr>
+      <w:r>
+        <w:rPr>
+          <w:rFonts w:ascii="Times New Roman" w:hAnsi="Times New Roman" w:cs="Times New Roman"/>
+          <w:sz w:val="28"/>
+          <w:szCs w:val="28"/>
+        </w:rPr>
+        <w:t>+</w:t>
+      </w:r>
+      <w:r>
+        <w:rPr>
+          <w:rFonts w:ascii="Times New Roman" w:hAnsi="Times New Roman" w:cs="Times New Roman"/>
+          <w:sz w:val="28"/>
+          <w:szCs w:val="28"/>
+        </w:rPr>
+        <w:t>makeW</w:t>
+      </w:r>
+      <w:r>
+        <w:rPr>
+          <w:rFonts w:ascii="Times New Roman" w:hAnsi="Times New Roman" w:cs="Times New Roman"/>
+          <w:sz w:val="28"/>
+          <w:szCs w:val="28"/>
+        </w:rPr>
+        <w:t>ithdrawal(double): String</w:t>
+      </w:r>
+    </w:p>
+    <w:p>
+      <w:pPr>
+        <w:spacing w:after="0" w:line="240" w:lineRule="auto"/>
+        <w:rPr>
+          <w:rFonts w:ascii="Times New Roman" w:hAnsi="Times New Roman" w:cs="Times New Roman"/>
+          <w:sz w:val="28"/>
+          <w:szCs w:val="28"/>
+        </w:rPr>
+      </w:pPr>
+      <w:r>
+        <w:rPr>
+          <w:rFonts w:ascii="Times New Roman" w:hAnsi="Times New Roman" w:cs="Times New Roman"/>
+          <w:sz w:val="28"/>
+          <w:szCs w:val="28"/>
+        </w:rPr>
+        <w:tab/>
+        <w:t>Increment the numberOfTransactions</w:t>
+      </w:r>
+      <w:r>
+        <w:rPr>
+          <w:rFonts w:ascii="Times New Roman" w:hAnsi="Times New Roman" w:cs="Times New Roman"/>
+          <w:sz w:val="28"/>
+          <w:szCs w:val="28"/>
+        </w:rPr>
+        <w:t xml:space="preserve"> by 1</w:t>
+      </w:r>
+    </w:p>
+    <w:p>
+      <w:pPr>
+        <w:spacing w:after="0" w:line="240" w:lineRule="auto"/>
+        <w:rPr>
+          <w:rFonts w:ascii="Times New Roman" w:hAnsi="Times New Roman" w:cs="Times New Roman"/>
+          <w:sz w:val="28"/>
+          <w:szCs w:val="28"/>
+        </w:rPr>
+      </w:pPr>
+      <w:r>
+        <w:rPr>
+          <w:rFonts w:ascii="Times New Roman" w:hAnsi="Times New Roman" w:cs="Times New Roman"/>
+          <w:sz w:val="28"/>
+          <w:szCs w:val="28"/>
+        </w:rPr>
+        <w:tab/>
+        <w:t>If funds are below the amount being asked for</w:t>
+      </w:r>
+    </w:p>
+    <w:p>
+      <w:pPr>
+        <w:spacing w:after="0" w:line="240" w:lineRule="auto"/>
+        <w:rPr>
+          <w:rFonts w:ascii="Times New Roman" w:hAnsi="Times New Roman" w:cs="Times New Roman"/>
+          <w:sz w:val="28"/>
+          <w:szCs w:val="28"/>
+        </w:rPr>
+      </w:pPr>
+      <w:r>
+        <w:rPr>
+          <w:rFonts w:ascii="Times New Roman" w:hAnsi="Times New Roman" w:cs="Times New Roman"/>
+          <w:sz w:val="28"/>
+          <w:szCs w:val="28"/>
+        </w:rPr>
+        <w:tab/>
+      </w:r>
+      <w:r>
+        <w:rPr>
+          <w:rFonts w:ascii="Times New Roman" w:hAnsi="Times New Roman" w:cs="Times New Roman"/>
+          <w:sz w:val="28"/>
+          <w:szCs w:val="28"/>
+        </w:rPr>
+        <w:tab/>
+      </w:r>
+      <w:r>
+        <w:rPr>
+          <w:rFonts w:ascii="Times New Roman" w:hAnsi="Times New Roman" w:cs="Times New Roman"/>
+          <w:sz w:val="28"/>
+          <w:szCs w:val="28"/>
+        </w:rPr>
+        <w:t>make withdrawal of available funds</w:t>
+      </w:r>
+    </w:p>
+    <w:p>
+      <w:pPr>
+        <w:spacing w:after="0" w:line="240" w:lineRule="auto"/>
+        <w:rPr>
+          <w:rFonts w:ascii="Times New Roman" w:hAnsi="Times New Roman" w:cs="Times New Roman"/>
+          <w:sz w:val="28"/>
+          <w:szCs w:val="28"/>
+        </w:rPr>
+      </w:pPr>
+      <w:r>
+        <w:rPr>
+          <w:rFonts w:ascii="Times New Roman" w:hAnsi="Times New Roman" w:cs="Times New Roman"/>
+          <w:sz w:val="28"/>
+          <w:szCs w:val="28"/>
+        </w:rPr>
+        <w:tab/>
+      </w:r>
+      <w:r>
+        <w:rPr>
+          <w:rFonts w:ascii="Times New Roman" w:hAnsi="Times New Roman" w:cs="Times New Roman"/>
+          <w:sz w:val="28"/>
+          <w:szCs w:val="28"/>
+        </w:rPr>
+        <w:tab/>
+        <w:t>otherwise</w:t>
+      </w:r>
+    </w:p>
+    <w:p>
+      <w:pPr>
+        <w:spacing w:after="0" w:line="240" w:lineRule="auto"/>
+        <w:rPr>
+          <w:rFonts w:ascii="Times New Roman" w:hAnsi="Times New Roman" w:cs="Times New Roman"/>
+          <w:sz w:val="28"/>
+          <w:szCs w:val="28"/>
+        </w:rPr>
+      </w:pPr>
+      <w:r>
+        <w:rPr>
+          <w:rFonts w:ascii="Times New Roman" w:hAnsi="Times New Roman" w:cs="Times New Roman"/>
+          <w:sz w:val="28"/>
+          <w:szCs w:val="28"/>
+        </w:rPr>
+        <w:tab/>
+      </w:r>
+      <w:r>
+        <w:rPr>
+          <w:rFonts w:ascii="Times New Roman" w:hAnsi="Times New Roman" w:cs="Times New Roman"/>
+          <w:sz w:val="28"/>
+          <w:szCs w:val="28"/>
+        </w:rPr>
+        <w:tab/>
+        <w:t>make withdrawal</w:t>
+      </w:r>
+    </w:p>
+    <w:p>
+      <w:pPr>
+        <w:spacing w:after="0" w:line="240" w:lineRule="auto"/>
+        <w:rPr>
+          <w:rFonts w:ascii="Times New Roman" w:hAnsi="Times New Roman" w:cs="Times New Roman"/>
+          <w:sz w:val="28"/>
+          <w:szCs w:val="28"/>
+        </w:rPr>
+      </w:pPr>
+    </w:p>
+    <w:p>
+      <w:pPr>
+        <w:spacing w:after="0" w:line="240" w:lineRule="auto"/>
+        <w:rPr>
+          <w:rFonts w:ascii="Times New Roman" w:hAnsi="Times New Roman" w:cs="Times New Roman"/>
+          <w:sz w:val="28"/>
+          <w:szCs w:val="28"/>
+        </w:rPr>
+      </w:pPr>
+      <w:r>
+        <w:rPr>
+          <w:rFonts w:ascii="Times New Roman" w:hAnsi="Times New Roman" w:cs="Times New Roman"/>
+          <w:sz w:val="28"/>
+          <w:szCs w:val="28"/>
+        </w:rPr>
+        <w:t>+toString():  String</w:t>
+      </w:r>
+    </w:p>
+    <w:p>
+      <w:pPr>
+        <w:spacing w:after="0" w:line="240" w:lineRule="auto"/>
+        <w:rPr>
+          <w:rFonts w:ascii="Times New Roman" w:hAnsi="Times New Roman" w:cs="Times New Roman"/>
+          <w:sz w:val="28"/>
+          <w:szCs w:val="28"/>
+        </w:rPr>
+      </w:pPr>
+    </w:p>
+    <w:p>
+      <w:pPr>
         <w:rPr>
           <w:rFonts w:ascii="Times New Roman" w:hAnsi="Times New Roman" w:cs="Times New Roman"/>
           <w:b/>
           <w:sz w:val="28"/>
           <w:szCs w:val="28"/>
+          <w:u w:val="single"/>
         </w:rPr>
       </w:pPr>
       <w:r>
@@ -5777,49 +6389,7 @@
           <w:b/>
           <w:sz w:val="28"/>
           <w:szCs w:val="28"/>
-        </w:rPr>
-        <w:t>Methods</w:t>
-      </w:r>
-    </w:p>
-    <w:p>
-      <w:pPr>
-        <w:spacing w:after="0" w:line="240" w:lineRule="auto"/>
-        <w:rPr>
-          <w:rFonts w:ascii="Times New Roman" w:hAnsi="Times New Roman" w:cs="Times New Roman"/>
-          <w:sz w:val="28"/>
-          <w:szCs w:val="28"/>
-        </w:rPr>
-      </w:pPr>
-      <w:r>
-        <w:rPr>
-          <w:rFonts w:ascii="Times New Roman" w:hAnsi="Times New Roman" w:cs="Times New Roman"/>
-          <w:sz w:val="28"/>
-          <w:szCs w:val="28"/>
-        </w:rPr>
-        <w:t>-generateUniqueTransNumber(): int</w:t>
-      </w:r>
-    </w:p>
-    <w:p>
-      <w:pPr>
-        <w:rPr>
-          <w:rFonts w:ascii="Times New Roman" w:hAnsi="Times New Roman" w:cs="Times New Roman"/>
-          <w:sz w:val="28"/>
-          <w:szCs w:val="28"/>
-        </w:rPr>
-      </w:pPr>
-      <w:r>
-        <w:rPr>
-          <w:rFonts w:ascii="Times New Roman" w:hAnsi="Times New Roman" w:cs="Times New Roman"/>
-          <w:sz w:val="28"/>
-          <w:szCs w:val="28"/>
-        </w:rPr>
-        <w:t>-generateDate(): java.util.Date</w:t>
-      </w:r>
-      <w:r>
-        <w:rPr>
-          <w:rFonts w:ascii="Times New Roman" w:hAnsi="Times New Roman" w:cs="Times New Roman"/>
-          <w:sz w:val="28"/>
-          <w:szCs w:val="28"/>
+          <w:u w:val="single"/>
         </w:rPr>
         <w:br w:type="page"/>
       </w:r>
@@ -5844,7 +6414,7 @@
           <w:szCs w:val="28"/>
         </w:rPr>
         <w:lastRenderedPageBreak/>
-        <w:t>Checking Class (concrete) extends Account</w:t>
+        <w:t>Gold Class (concrete) extends Account</w:t>
       </w:r>
     </w:p>
     <w:p>
@@ -5900,23 +6470,15 @@
           <w:sz w:val="28"/>
           <w:szCs w:val="28"/>
         </w:rPr>
-        <w:t>checkingT</w:t>
-      </w:r>
-      <w:r>
-        <w:rPr>
-          <w:rFonts w:ascii="Times New Roman" w:hAnsi="Times New Roman" w:cs="Times New Roman"/>
-          <w:sz w:val="28"/>
-          <w:szCs w:val="28"/>
-        </w:rPr>
-        <w:t>ransactionFee</w:t>
-      </w:r>
-      <w:r>
-        <w:rPr>
-          <w:rFonts w:ascii="Times New Roman" w:hAnsi="Times New Roman" w:cs="Times New Roman"/>
-          <w:sz w:val="28"/>
-          <w:szCs w:val="28"/>
-        </w:rPr>
-        <w:t>: double</w:t>
+        <w:t>goldI</w:t>
+      </w:r>
+      <w:r>
+        <w:rPr>
+          <w:rFonts w:ascii="Times New Roman" w:hAnsi="Times New Roman" w:cs="Times New Roman"/>
+          <w:sz w:val="28"/>
+          <w:szCs w:val="28"/>
+        </w:rPr>
+        <w:t>nterestAmount: double</w:t>
       </w:r>
     </w:p>
     <w:p>
@@ -5942,15 +6504,15 @@
           <w:sz w:val="28"/>
           <w:szCs w:val="28"/>
         </w:rPr>
-        <w:t>checkingT</w:t>
-      </w:r>
-      <w:r>
-        <w:rPr>
-          <w:rFonts w:ascii="Times New Roman" w:hAnsi="Times New Roman" w:cs="Times New Roman"/>
-          <w:sz w:val="28"/>
-          <w:szCs w:val="28"/>
-        </w:rPr>
-        <w:t>ransactionFeeAmount: double</w:t>
+        <w:t>goldI</w:t>
+      </w:r>
+      <w:r>
+        <w:rPr>
+          <w:rFonts w:ascii="Times New Roman" w:hAnsi="Times New Roman" w:cs="Times New Roman"/>
+          <w:sz w:val="28"/>
+          <w:szCs w:val="28"/>
+        </w:rPr>
+        <w:t>nterestRate: double</w:t>
       </w:r>
     </w:p>
     <w:p>
@@ -6016,15 +6578,23 @@
           <w:sz w:val="28"/>
           <w:szCs w:val="28"/>
         </w:rPr>
-        <w:t>+Checking(</w:t>
-      </w:r>
-      <w:r>
-        <w:rPr>
-          <w:rFonts w:ascii="Times New Roman" w:hAnsi="Times New Roman" w:cs="Times New Roman"/>
-          <w:sz w:val="28"/>
-          <w:szCs w:val="28"/>
-        </w:rPr>
-        <w:t xml:space="preserve"> String accountNumber, double balance, Customer customer)</w:t>
+        <w:t>+</w:t>
+      </w:r>
+      <w:r>
+        <w:rPr>
+          <w:rFonts w:ascii="Times New Roman" w:hAnsi="Times New Roman" w:cs="Times New Roman"/>
+          <w:sz w:val="28"/>
+          <w:szCs w:val="28"/>
+        </w:rPr>
+        <w:t>Gold(</w:t>
+      </w:r>
+      <w:r>
+        <w:rPr>
+          <w:rFonts w:ascii="Times New Roman" w:hAnsi="Times New Roman" w:cs="Times New Roman"/>
+          <w:sz w:val="28"/>
+          <w:szCs w:val="28"/>
+        </w:rPr>
+        <w:t>String accountNumber, double balance, Customer customer)</w:t>
       </w:r>
     </w:p>
     <w:p>
@@ -6076,23 +6646,15 @@
           <w:sz w:val="28"/>
           <w:szCs w:val="28"/>
         </w:rPr>
-        <w:t>checkingT</w:t>
-      </w:r>
-      <w:r>
-        <w:rPr>
-          <w:rFonts w:ascii="Times New Roman" w:hAnsi="Times New Roman" w:cs="Times New Roman"/>
-          <w:sz w:val="28"/>
-          <w:szCs w:val="28"/>
-        </w:rPr>
-        <w:t>ransactionFee</w:t>
-      </w:r>
-      <w:r>
-        <w:rPr>
-          <w:rFonts w:ascii="Times New Roman" w:hAnsi="Times New Roman" w:cs="Times New Roman"/>
-          <w:sz w:val="28"/>
-          <w:szCs w:val="28"/>
-        </w:rPr>
-        <w:t xml:space="preserve"> = 3.00</w:t>
+        <w:t>goldI</w:t>
+      </w:r>
+      <w:r>
+        <w:rPr>
+          <w:rFonts w:ascii="Times New Roman" w:hAnsi="Times New Roman" w:cs="Times New Roman"/>
+          <w:sz w:val="28"/>
+          <w:szCs w:val="28"/>
+        </w:rPr>
+        <w:t>nterestAmount = 0</w:t>
       </w:r>
     </w:p>
     <w:p>
@@ -6118,15 +6680,15 @@
           <w:sz w:val="28"/>
           <w:szCs w:val="28"/>
         </w:rPr>
-        <w:t>checkingT</w:t>
-      </w:r>
-      <w:r>
-        <w:rPr>
-          <w:rFonts w:ascii="Times New Roman" w:hAnsi="Times New Roman" w:cs="Times New Roman"/>
-          <w:sz w:val="28"/>
-          <w:szCs w:val="28"/>
-        </w:rPr>
-        <w:t>ransactionAmout = 0.0</w:t>
+        <w:t>goldI</w:t>
+      </w:r>
+      <w:r>
+        <w:rPr>
+          <w:rFonts w:ascii="Times New Roman" w:hAnsi="Times New Roman" w:cs="Times New Roman"/>
+          <w:sz w:val="28"/>
+          <w:szCs w:val="28"/>
+        </w:rPr>
+        <w:t>nterestRate = 5.0</w:t>
       </w:r>
     </w:p>
     <w:p>
@@ -6182,39 +6744,23 @@
           <w:sz w:val="28"/>
           <w:szCs w:val="28"/>
         </w:rPr>
-        <w:t>Checking</w:t>
-      </w:r>
-      <w:r>
-        <w:rPr>
-          <w:rFonts w:ascii="Times New Roman" w:hAnsi="Times New Roman" w:cs="Times New Roman"/>
-          <w:sz w:val="28"/>
-          <w:szCs w:val="28"/>
-        </w:rPr>
-        <w:t>T</w:t>
-      </w:r>
-      <w:r>
-        <w:rPr>
-          <w:rFonts w:ascii="Times New Roman" w:hAnsi="Times New Roman" w:cs="Times New Roman"/>
-          <w:sz w:val="28"/>
-          <w:szCs w:val="28"/>
-        </w:rPr>
-        <w:t>ransacti</w:t>
-      </w:r>
-      <w:r>
-        <w:rPr>
-          <w:rFonts w:ascii="Times New Roman" w:hAnsi="Times New Roman" w:cs="Times New Roman"/>
-          <w:sz w:val="28"/>
-          <w:szCs w:val="28"/>
-        </w:rPr>
-        <w:t>onFee</w:t>
-      </w:r>
-      <w:r>
-        <w:rPr>
-          <w:rFonts w:ascii="Times New Roman" w:hAnsi="Times New Roman" w:cs="Times New Roman"/>
-          <w:sz w:val="28"/>
-          <w:szCs w:val="28"/>
-        </w:rPr>
-        <w:t>(): String</w:t>
+        <w:t>Gold</w:t>
+      </w:r>
+      <w:r>
+        <w:rPr>
+          <w:rFonts w:ascii="Times New Roman" w:hAnsi="Times New Roman" w:cs="Times New Roman"/>
+          <w:sz w:val="28"/>
+          <w:szCs w:val="28"/>
+        </w:rPr>
+        <w:t>Interest</w:t>
+      </w:r>
+      <w:r>
+        <w:rPr>
+          <w:rFonts w:ascii="Times New Roman" w:hAnsi="Times New Roman" w:cs="Times New Roman"/>
+          <w:sz w:val="28"/>
+          <w:szCs w:val="28"/>
+        </w:rPr>
+        <w:t>Amount(): String</w:t>
       </w:r>
     </w:p>
     <w:p>
@@ -6240,81 +6786,100 @@
           <w:sz w:val="28"/>
           <w:szCs w:val="28"/>
         </w:rPr>
-        <w:t>Checking</w:t>
-      </w:r>
-      <w:r>
-        <w:rPr>
-          <w:rFonts w:ascii="Times New Roman" w:hAnsi="Times New Roman" w:cs="Times New Roman"/>
-          <w:sz w:val="28"/>
-          <w:szCs w:val="28"/>
-        </w:rPr>
-        <w:t>Transa</w:t>
-      </w:r>
-      <w:r>
-        <w:rPr>
-          <w:rFonts w:ascii="Times New Roman" w:hAnsi="Times New Roman" w:cs="Times New Roman"/>
-          <w:sz w:val="28"/>
-          <w:szCs w:val="28"/>
-        </w:rPr>
-        <w:t>ctionFeeAmount(): String</w:t>
-      </w:r>
-    </w:p>
-    <w:p>
-      <w:pPr>
-        <w:spacing w:after="0" w:line="240" w:lineRule="auto"/>
-        <w:rPr>
-          <w:rFonts w:ascii="Times New Roman" w:hAnsi="Times New Roman" w:cs="Times New Roman"/>
-          <w:sz w:val="28"/>
-          <w:szCs w:val="28"/>
-        </w:rPr>
-      </w:pPr>
-      <w:r>
-        <w:rPr>
-          <w:rFonts w:ascii="Times New Roman" w:hAnsi="Times New Roman" w:cs="Times New Roman"/>
-          <w:sz w:val="28"/>
-          <w:szCs w:val="28"/>
-        </w:rPr>
-        <w:t>#</w:t>
-      </w:r>
-      <w:r>
-        <w:rPr>
-          <w:rFonts w:ascii="Times New Roman" w:hAnsi="Times New Roman" w:cs="Times New Roman"/>
-          <w:sz w:val="28"/>
-          <w:szCs w:val="28"/>
-        </w:rPr>
-        <w:t>set</w:t>
-      </w:r>
-      <w:r>
-        <w:rPr>
-          <w:rFonts w:ascii="Times New Roman" w:hAnsi="Times New Roman" w:cs="Times New Roman"/>
-          <w:sz w:val="28"/>
-          <w:szCs w:val="28"/>
-        </w:rPr>
-        <w:t>Checking</w:t>
-      </w:r>
-      <w:r>
-        <w:rPr>
-          <w:rFonts w:ascii="Times New Roman" w:hAnsi="Times New Roman" w:cs="Times New Roman"/>
-          <w:sz w:val="28"/>
-          <w:szCs w:val="28"/>
-        </w:rPr>
-        <w:t>Transa</w:t>
-      </w:r>
-      <w:r>
-        <w:rPr>
-          <w:rFonts w:ascii="Times New Roman" w:hAnsi="Times New Roman" w:cs="Times New Roman"/>
-          <w:sz w:val="28"/>
-          <w:szCs w:val="28"/>
-        </w:rPr>
-        <w:t>ctionFee(double</w:t>
-      </w:r>
-      <w:r>
-        <w:rPr>
-          <w:rFonts w:ascii="Times New Roman" w:hAnsi="Times New Roman" w:cs="Times New Roman"/>
-          <w:sz w:val="28"/>
-          <w:szCs w:val="28"/>
-        </w:rPr>
-        <w:t>): String</w:t>
+        <w:t>Gold</w:t>
+      </w:r>
+      <w:r>
+        <w:rPr>
+          <w:rFonts w:ascii="Times New Roman" w:hAnsi="Times New Roman" w:cs="Times New Roman"/>
+          <w:sz w:val="28"/>
+          <w:szCs w:val="28"/>
+        </w:rPr>
+        <w:t>InterestRate()</w:t>
+      </w:r>
+      <w:r>
+        <w:rPr>
+          <w:rFonts w:ascii="Times New Roman" w:hAnsi="Times New Roman" w:cs="Times New Roman"/>
+          <w:sz w:val="28"/>
+          <w:szCs w:val="28"/>
+        </w:rPr>
+        <w:t>: String</w:t>
+      </w:r>
+    </w:p>
+    <w:p>
+      <w:pPr>
+        <w:spacing w:after="0" w:line="240" w:lineRule="auto"/>
+        <w:rPr>
+          <w:rFonts w:ascii="Times New Roman" w:hAnsi="Times New Roman" w:cs="Times New Roman"/>
+          <w:sz w:val="28"/>
+          <w:szCs w:val="28"/>
+        </w:rPr>
+      </w:pPr>
+      <w:r>
+        <w:rPr>
+          <w:rFonts w:ascii="Times New Roman" w:hAnsi="Times New Roman" w:cs="Times New Roman"/>
+          <w:sz w:val="28"/>
+          <w:szCs w:val="28"/>
+        </w:rPr>
+        <w:tab/>
+        <w:t>Validate rate as a % not as a decimal</w:t>
+      </w:r>
+    </w:p>
+    <w:p>
+      <w:pPr>
+        <w:spacing w:after="0" w:line="240" w:lineRule="auto"/>
+        <w:rPr>
+          <w:rFonts w:ascii="Times New Roman" w:hAnsi="Times New Roman" w:cs="Times New Roman"/>
+          <w:sz w:val="28"/>
+          <w:szCs w:val="28"/>
+        </w:rPr>
+      </w:pPr>
+      <w:r>
+        <w:rPr>
+          <w:rFonts w:ascii="Times New Roman" w:hAnsi="Times New Roman" w:cs="Times New Roman"/>
+          <w:sz w:val="28"/>
+          <w:szCs w:val="28"/>
+        </w:rPr>
+        <w:t>#set</w:t>
+      </w:r>
+      <w:r>
+        <w:rPr>
+          <w:rFonts w:ascii="Times New Roman" w:hAnsi="Times New Roman" w:cs="Times New Roman"/>
+          <w:sz w:val="28"/>
+          <w:szCs w:val="28"/>
+        </w:rPr>
+        <w:t>Gold</w:t>
+      </w:r>
+      <w:r>
+        <w:rPr>
+          <w:rFonts w:ascii="Times New Roman" w:hAnsi="Times New Roman" w:cs="Times New Roman"/>
+          <w:sz w:val="28"/>
+          <w:szCs w:val="28"/>
+        </w:rPr>
+        <w:t>InterestRate(</w:t>
+      </w:r>
+      <w:r>
+        <w:rPr>
+          <w:rFonts w:ascii="Times New Roman" w:hAnsi="Times New Roman" w:cs="Times New Roman"/>
+          <w:sz w:val="28"/>
+          <w:szCs w:val="28"/>
+        </w:rPr>
+        <w:t>double</w:t>
+      </w:r>
+      <w:r>
+        <w:rPr>
+          <w:rFonts w:ascii="Times New Roman" w:hAnsi="Times New Roman" w:cs="Times New Roman"/>
+          <w:sz w:val="28"/>
+          <w:szCs w:val="28"/>
+        </w:rPr>
+        <w:t>)</w:t>
+      </w:r>
+      <w:r>
+        <w:rPr>
+          <w:rFonts w:ascii="Times New Roman" w:hAnsi="Times New Roman" w:cs="Times New Roman"/>
+          <w:sz w:val="28"/>
+          <w:szCs w:val="28"/>
+        </w:rPr>
+        <w:t>: String</w:t>
       </w:r>
     </w:p>
     <w:p>
@@ -6348,139 +6913,6 @@
     <w:p>
       <w:pPr>
         <w:spacing w:after="0" w:line="240" w:lineRule="auto"/>
-        <w:ind w:left="720" w:hanging="720"/>
-        <w:rPr>
-          <w:rFonts w:ascii="Times New Roman" w:hAnsi="Times New Roman" w:cs="Times New Roman"/>
-          <w:sz w:val="28"/>
-          <w:szCs w:val="28"/>
-        </w:rPr>
-      </w:pPr>
-      <w:r>
-        <w:rPr>
-          <w:rFonts w:ascii="Times New Roman" w:hAnsi="Times New Roman" w:cs="Times New Roman"/>
-          <w:sz w:val="28"/>
-          <w:szCs w:val="28"/>
-        </w:rPr>
-        <w:t>Note: A transaction is any activity that changes the balance of an account, therefore, the f</w:t>
-      </w:r>
-      <w:r>
-        <w:rPr>
-          <w:rFonts w:ascii="Times New Roman" w:hAnsi="Times New Roman" w:cs="Times New Roman"/>
-          <w:sz w:val="28"/>
-          <w:szCs w:val="28"/>
-        </w:rPr>
-        <w:t xml:space="preserve">irst </w:t>
-      </w:r>
-      <w:r>
-        <w:rPr>
-          <w:rFonts w:ascii="Times New Roman" w:hAnsi="Times New Roman" w:cs="Times New Roman"/>
-          <w:b/>
-          <w:sz w:val="28"/>
-          <w:szCs w:val="28"/>
-        </w:rPr>
-        <w:t>two</w:t>
-      </w:r>
-      <w:r>
-        <w:rPr>
-          <w:rFonts w:ascii="Times New Roman" w:hAnsi="Times New Roman" w:cs="Times New Roman"/>
-          <w:sz w:val="28"/>
-          <w:szCs w:val="28"/>
-        </w:rPr>
-        <w:t xml:space="preserve"> transactions </w:t>
-      </w:r>
-      <w:r>
-        <w:rPr>
-          <w:rFonts w:ascii="Times New Roman" w:hAnsi="Times New Roman" w:cs="Times New Roman"/>
-          <w:sz w:val="28"/>
-          <w:szCs w:val="28"/>
-        </w:rPr>
-        <w:t>are free, all transactions after will be charged</w:t>
-      </w:r>
-      <w:r>
-        <w:rPr>
-          <w:rFonts w:ascii="Times New Roman" w:hAnsi="Times New Roman" w:cs="Times New Roman"/>
-          <w:sz w:val="28"/>
-          <w:szCs w:val="28"/>
-        </w:rPr>
-        <w:t xml:space="preserve"> a $3 fee</w:t>
-      </w:r>
-      <w:r>
-        <w:rPr>
-          <w:rFonts w:ascii="Times New Roman" w:hAnsi="Times New Roman" w:cs="Times New Roman"/>
-          <w:sz w:val="28"/>
-          <w:szCs w:val="28"/>
-        </w:rPr>
-        <w:t>.</w:t>
-      </w:r>
-      <w:r>
-        <w:rPr>
-          <w:rFonts w:ascii="Times New Roman" w:hAnsi="Times New Roman" w:cs="Times New Roman"/>
-          <w:sz w:val="28"/>
-          <w:szCs w:val="28"/>
-        </w:rPr>
-        <w:br/>
-      </w:r>
-      <w:r>
-        <w:rPr>
-          <w:rFonts w:ascii="Times New Roman" w:hAnsi="Times New Roman" w:cs="Times New Roman"/>
-          <w:sz w:val="28"/>
-          <w:szCs w:val="28"/>
-        </w:rPr>
-        <w:br/>
-        <w:t>Also a</w:t>
-      </w:r>
-      <w:r>
-        <w:rPr>
-          <w:rFonts w:ascii="Times New Roman" w:hAnsi="Times New Roman" w:cs="Times New Roman"/>
-          <w:sz w:val="28"/>
-          <w:szCs w:val="28"/>
-        </w:rPr>
-        <w:t>ll transactions that change the balance are tra</w:t>
-      </w:r>
-      <w:r>
-        <w:rPr>
-          <w:rFonts w:ascii="Times New Roman" w:hAnsi="Times New Roman" w:cs="Times New Roman"/>
-          <w:sz w:val="28"/>
-          <w:szCs w:val="28"/>
-        </w:rPr>
-        <w:t>cked using the addTransaction method in Account Class</w:t>
-      </w:r>
-    </w:p>
-    <w:p>
-      <w:pPr>
-        <w:spacing w:after="0" w:line="240" w:lineRule="auto"/>
-        <w:ind w:left="720" w:hanging="720"/>
-        <w:rPr>
-          <w:rFonts w:ascii="Times New Roman" w:hAnsi="Times New Roman" w:cs="Times New Roman"/>
-          <w:sz w:val="28"/>
-          <w:szCs w:val="28"/>
-          <w:u w:val="single"/>
-        </w:rPr>
-      </w:pPr>
-      <w:r>
-        <w:rPr>
-          <w:rFonts w:ascii="Times New Roman" w:hAnsi="Times New Roman" w:cs="Times New Roman"/>
-          <w:sz w:val="28"/>
-          <w:szCs w:val="28"/>
-          <w:u w:val="single"/>
-        </w:rPr>
-        <w:t>end of note</w:t>
-      </w:r>
-    </w:p>
-    <w:p>
-      <w:pPr>
-        <w:spacing w:after="0" w:line="240" w:lineRule="auto"/>
-        <w:ind w:left="720" w:hanging="720"/>
-        <w:rPr>
-          <w:rFonts w:ascii="Times New Roman" w:hAnsi="Times New Roman" w:cs="Times New Roman"/>
-          <w:sz w:val="28"/>
-          <w:szCs w:val="28"/>
-        </w:rPr>
-      </w:pPr>
-    </w:p>
-    <w:p>
-      <w:pPr>
-        <w:spacing w:after="0" w:line="240" w:lineRule="auto"/>
         <w:rPr>
           <w:rFonts w:ascii="Times New Roman" w:hAnsi="Times New Roman" w:cs="Times New Roman"/>
           <w:sz w:val="28"/>
@@ -6509,18 +6941,34 @@
           <w:sz w:val="28"/>
           <w:szCs w:val="28"/>
         </w:rPr>
-        <w:t>eposit(double): String</w:t>
-      </w:r>
-    </w:p>
-    <w:p>
-      <w:pPr>
-        <w:spacing w:after="0" w:line="240" w:lineRule="auto"/>
-        <w:rPr>
-          <w:rFonts w:ascii="Times New Roman" w:hAnsi="Times New Roman" w:cs="Times New Roman"/>
-          <w:sz w:val="28"/>
-          <w:szCs w:val="28"/>
-        </w:rPr>
-      </w:pPr>
+        <w:t>eposit(</w:t>
+      </w:r>
+      <w:r>
+        <w:rPr>
+          <w:rFonts w:ascii="Times New Roman" w:hAnsi="Times New Roman" w:cs="Times New Roman"/>
+          <w:sz w:val="28"/>
+          <w:szCs w:val="28"/>
+        </w:rPr>
+        <w:t>double): String</w:t>
+      </w:r>
+    </w:p>
+    <w:p>
+      <w:pPr>
+        <w:spacing w:after="0" w:line="240" w:lineRule="auto"/>
+        <w:rPr>
+          <w:rFonts w:ascii="Times New Roman" w:hAnsi="Times New Roman" w:cs="Times New Roman"/>
+          <w:sz w:val="28"/>
+          <w:szCs w:val="28"/>
+        </w:rPr>
+      </w:pPr>
+      <w:r>
+        <w:rPr>
+          <w:rFonts w:ascii="Times New Roman" w:hAnsi="Times New Roman" w:cs="Times New Roman"/>
+          <w:sz w:val="28"/>
+          <w:szCs w:val="28"/>
+        </w:rPr>
+        <w:t xml:space="preserve"> </w:t>
+      </w:r>
       <w:r>
         <w:rPr>
           <w:rFonts w:ascii="Times New Roman" w:hAnsi="Times New Roman" w:cs="Times New Roman"/>
@@ -6528,30 +6976,7 @@
           <w:szCs w:val="28"/>
         </w:rPr>
         <w:tab/>
-      </w:r>
-      <w:r>
-        <w:rPr>
-          <w:rFonts w:ascii="Times New Roman" w:hAnsi="Times New Roman" w:cs="Times New Roman"/>
-          <w:sz w:val="28"/>
-          <w:szCs w:val="28"/>
-        </w:rPr>
-        <w:t>Increment the numberOfTransaction</w:t>
-      </w:r>
-      <w:r>
-        <w:rPr>
-          <w:rFonts w:ascii="Times New Roman" w:hAnsi="Times New Roman" w:cs="Times New Roman"/>
-          <w:sz w:val="28"/>
-          <w:szCs w:val="28"/>
-        </w:rPr>
-        <w:t>s</w:t>
-      </w:r>
-      <w:r>
-        <w:rPr>
-          <w:rFonts w:ascii="Times New Roman" w:hAnsi="Times New Roman" w:cs="Times New Roman"/>
-          <w:sz w:val="28"/>
-          <w:szCs w:val="28"/>
-        </w:rPr>
-        <w:t xml:space="preserve"> by 1</w:t>
+        <w:t>Increment the numberOfTransactions by 1</w:t>
       </w:r>
     </w:p>
     <w:p>
@@ -6589,39 +7014,45 @@
           <w:szCs w:val="28"/>
         </w:rPr>
       </w:pPr>
-    </w:p>
-    <w:p>
-      <w:pPr>
-        <w:spacing w:after="0" w:line="240" w:lineRule="auto"/>
-        <w:rPr>
-          <w:rFonts w:ascii="Times New Roman" w:hAnsi="Times New Roman" w:cs="Times New Roman"/>
-          <w:sz w:val="28"/>
-          <w:szCs w:val="28"/>
-        </w:rPr>
-      </w:pPr>
-      <w:r>
-        <w:rPr>
-          <w:rFonts w:ascii="Times New Roman" w:hAnsi="Times New Roman" w:cs="Times New Roman"/>
-          <w:sz w:val="28"/>
-          <w:szCs w:val="28"/>
-        </w:rPr>
-        <w:t>+</w:t>
-      </w:r>
-      <w:r>
-        <w:rPr>
-          <w:rFonts w:ascii="Times New Roman" w:hAnsi="Times New Roman" w:cs="Times New Roman"/>
-          <w:sz w:val="28"/>
-          <w:szCs w:val="28"/>
-        </w:rPr>
-        <w:t>makeW</w:t>
-      </w:r>
-      <w:r>
-        <w:rPr>
-          <w:rFonts w:ascii="Times New Roman" w:hAnsi="Times New Roman" w:cs="Times New Roman"/>
-          <w:sz w:val="28"/>
-          <w:szCs w:val="28"/>
-        </w:rPr>
-        <w:t>ithdrawal(double): String</w:t>
+      <w:r>
+        <w:rPr>
+          <w:rFonts w:ascii="Times New Roman" w:hAnsi="Times New Roman" w:cs="Times New Roman"/>
+          <w:sz w:val="28"/>
+          <w:szCs w:val="28"/>
+        </w:rPr>
+        <w:t>+makeW</w:t>
+      </w:r>
+      <w:r>
+        <w:rPr>
+          <w:rFonts w:ascii="Times New Roman" w:hAnsi="Times New Roman" w:cs="Times New Roman"/>
+          <w:sz w:val="28"/>
+          <w:szCs w:val="28"/>
+        </w:rPr>
+        <w:t>ithdrawal(</w:t>
+      </w:r>
+      <w:r>
+        <w:rPr>
+          <w:rFonts w:ascii="Times New Roman" w:hAnsi="Times New Roman" w:cs="Times New Roman"/>
+          <w:sz w:val="28"/>
+          <w:szCs w:val="28"/>
+        </w:rPr>
+        <w:t>double</w:t>
+      </w:r>
+      <w:r>
+        <w:rPr>
+          <w:rFonts w:ascii="Times New Roman" w:hAnsi="Times New Roman" w:cs="Times New Roman"/>
+          <w:sz w:val="28"/>
+          <w:szCs w:val="28"/>
+        </w:rPr>
+        <w:t>)</w:t>
+      </w:r>
+      <w:r>
+        <w:rPr>
+          <w:rFonts w:ascii="Times New Roman" w:hAnsi="Times New Roman" w:cs="Times New Roman"/>
+          <w:sz w:val="28"/>
+          <w:szCs w:val="28"/>
+        </w:rPr>
+        <w:t>: String</w:t>
       </w:r>
     </w:p>
     <w:p>
@@ -6640,15 +7071,7 @@
           <w:szCs w:val="28"/>
         </w:rPr>
         <w:tab/>
-        <w:t>Increment the numberOfTransactions</w:t>
-      </w:r>
-      <w:r>
-        <w:rPr>
-          <w:rFonts w:ascii="Times New Roman" w:hAnsi="Times New Roman" w:cs="Times New Roman"/>
-          <w:sz w:val="28"/>
-          <w:szCs w:val="28"/>
-        </w:rPr>
-        <w:t xml:space="preserve"> by 1</w:t>
+        <w:t>Increment the numberOfTransactions by 1</w:t>
       </w:r>
     </w:p>
     <w:p>
@@ -6667,123 +7090,50 @@
           <w:szCs w:val="28"/>
         </w:rPr>
         <w:tab/>
-        <w:t>If funds are below the amount being asked for</w:t>
-      </w:r>
-    </w:p>
-    <w:p>
-      <w:pPr>
-        <w:spacing w:after="0" w:line="240" w:lineRule="auto"/>
-        <w:rPr>
-          <w:rFonts w:ascii="Times New Roman" w:hAnsi="Times New Roman" w:cs="Times New Roman"/>
-          <w:sz w:val="28"/>
-          <w:szCs w:val="28"/>
-        </w:rPr>
-      </w:pPr>
-      <w:r>
-        <w:rPr>
-          <w:rFonts w:ascii="Times New Roman" w:hAnsi="Times New Roman" w:cs="Times New Roman"/>
-          <w:sz w:val="28"/>
-          <w:szCs w:val="28"/>
-        </w:rPr>
-        <w:tab/>
-      </w:r>
-      <w:r>
-        <w:rPr>
-          <w:rFonts w:ascii="Times New Roman" w:hAnsi="Times New Roman" w:cs="Times New Roman"/>
-          <w:sz w:val="28"/>
-          <w:szCs w:val="28"/>
-        </w:rPr>
-        <w:tab/>
-      </w:r>
-      <w:r>
-        <w:rPr>
-          <w:rFonts w:ascii="Times New Roman" w:hAnsi="Times New Roman" w:cs="Times New Roman"/>
-          <w:sz w:val="28"/>
-          <w:szCs w:val="28"/>
-        </w:rPr>
-        <w:t>make withdrawal of available funds</w:t>
-      </w:r>
-    </w:p>
-    <w:p>
-      <w:pPr>
-        <w:spacing w:after="0" w:line="240" w:lineRule="auto"/>
-        <w:rPr>
-          <w:rFonts w:ascii="Times New Roman" w:hAnsi="Times New Roman" w:cs="Times New Roman"/>
-          <w:sz w:val="28"/>
-          <w:szCs w:val="28"/>
-        </w:rPr>
-      </w:pPr>
-      <w:r>
-        <w:rPr>
-          <w:rFonts w:ascii="Times New Roman" w:hAnsi="Times New Roman" w:cs="Times New Roman"/>
-          <w:sz w:val="28"/>
-          <w:szCs w:val="28"/>
-        </w:rPr>
-        <w:tab/>
-      </w:r>
-      <w:r>
-        <w:rPr>
-          <w:rFonts w:ascii="Times New Roman" w:hAnsi="Times New Roman" w:cs="Times New Roman"/>
-          <w:sz w:val="28"/>
-          <w:szCs w:val="28"/>
-        </w:rPr>
-        <w:tab/>
-        <w:t>otherwise</w:t>
-      </w:r>
-    </w:p>
-    <w:p>
-      <w:pPr>
-        <w:spacing w:after="0" w:line="240" w:lineRule="auto"/>
-        <w:rPr>
-          <w:rFonts w:ascii="Times New Roman" w:hAnsi="Times New Roman" w:cs="Times New Roman"/>
-          <w:sz w:val="28"/>
-          <w:szCs w:val="28"/>
-        </w:rPr>
-      </w:pPr>
-      <w:r>
-        <w:rPr>
-          <w:rFonts w:ascii="Times New Roman" w:hAnsi="Times New Roman" w:cs="Times New Roman"/>
-          <w:sz w:val="28"/>
-          <w:szCs w:val="28"/>
-        </w:rPr>
-        <w:tab/>
-      </w:r>
-      <w:r>
-        <w:rPr>
-          <w:rFonts w:ascii="Times New Roman" w:hAnsi="Times New Roman" w:cs="Times New Roman"/>
-          <w:sz w:val="28"/>
-          <w:szCs w:val="28"/>
-        </w:rPr>
-        <w:tab/>
-        <w:t>make withdrawal</w:t>
-      </w:r>
-    </w:p>
-    <w:p>
-      <w:pPr>
-        <w:spacing w:after="0" w:line="240" w:lineRule="auto"/>
-        <w:rPr>
-          <w:rFonts w:ascii="Times New Roman" w:hAnsi="Times New Roman" w:cs="Times New Roman"/>
-          <w:sz w:val="28"/>
-          <w:szCs w:val="28"/>
-        </w:rPr>
-      </w:pPr>
-    </w:p>
-    <w:p>
-      <w:pPr>
-        <w:spacing w:after="0" w:line="240" w:lineRule="auto"/>
-        <w:rPr>
-          <w:rFonts w:ascii="Times New Roman" w:hAnsi="Times New Roman" w:cs="Times New Roman"/>
-          <w:sz w:val="28"/>
-          <w:szCs w:val="28"/>
-        </w:rPr>
-      </w:pPr>
-      <w:r>
-        <w:rPr>
-          <w:rFonts w:ascii="Times New Roman" w:hAnsi="Times New Roman" w:cs="Times New Roman"/>
-          <w:sz w:val="28"/>
-          <w:szCs w:val="28"/>
-        </w:rPr>
-        <w:t>+toString():  String</w:t>
+      </w:r>
+      <w:r>
+        <w:rPr>
+          <w:rFonts w:ascii="Times New Roman" w:hAnsi="Times New Roman" w:cs="Times New Roman"/>
+          <w:sz w:val="28"/>
+          <w:szCs w:val="28"/>
+        </w:rPr>
+        <w:t>Withdrawal funds no matter what the balance</w:t>
+      </w:r>
+    </w:p>
+    <w:p>
+      <w:pPr>
+        <w:spacing w:after="0" w:line="240" w:lineRule="auto"/>
+        <w:rPr>
+          <w:rFonts w:ascii="Times New Roman" w:hAnsi="Times New Roman" w:cs="Times New Roman"/>
+          <w:sz w:val="28"/>
+          <w:szCs w:val="28"/>
+        </w:rPr>
+      </w:pPr>
+    </w:p>
+    <w:p>
+      <w:pPr>
+        <w:spacing w:after="0" w:line="240" w:lineRule="auto"/>
+        <w:rPr>
+          <w:rFonts w:ascii="Times New Roman" w:hAnsi="Times New Roman" w:cs="Times New Roman"/>
+          <w:sz w:val="28"/>
+          <w:szCs w:val="28"/>
+        </w:rPr>
+      </w:pPr>
+      <w:r>
+        <w:rPr>
+          <w:rFonts w:ascii="Times New Roman" w:hAnsi="Times New Roman" w:cs="Times New Roman"/>
+          <w:sz w:val="28"/>
+          <w:szCs w:val="28"/>
+        </w:rPr>
+        <w:t>+toString()</w:t>
+      </w:r>
+      <w:r>
+        <w:rPr>
+          <w:rFonts w:ascii="Times New Roman" w:hAnsi="Times New Roman" w:cs="Times New Roman"/>
+          <w:sz w:val="28"/>
+          <w:szCs w:val="28"/>
+        </w:rPr>
+        <w:t>: String</w:t>
       </w:r>
     </w:p>
     <w:p>
@@ -6837,828 +7187,6 @@
           <w:szCs w:val="28"/>
         </w:rPr>
         <w:lastRenderedPageBreak/>
-        <w:t>Gold Class (concrete) extends Account</w:t>
-      </w:r>
-    </w:p>
-    <w:p>
-      <w:pPr>
-        <w:spacing w:after="0" w:line="240" w:lineRule="auto"/>
-        <w:rPr>
-          <w:rFonts w:ascii="Times New Roman" w:hAnsi="Times New Roman" w:cs="Times New Roman"/>
-          <w:sz w:val="28"/>
-          <w:szCs w:val="28"/>
-        </w:rPr>
-      </w:pPr>
-    </w:p>
-    <w:p>
-      <w:pPr>
-        <w:spacing w:after="0" w:line="240" w:lineRule="auto"/>
-        <w:rPr>
-          <w:rFonts w:ascii="Times New Roman" w:hAnsi="Times New Roman" w:cs="Times New Roman"/>
-          <w:b/>
-          <w:sz w:val="28"/>
-          <w:szCs w:val="28"/>
-        </w:rPr>
-      </w:pPr>
-      <w:r>
-        <w:rPr>
-          <w:rFonts w:ascii="Times New Roman" w:hAnsi="Times New Roman" w:cs="Times New Roman"/>
-          <w:b/>
-          <w:sz w:val="28"/>
-          <w:szCs w:val="28"/>
-        </w:rPr>
-        <w:t>Fields</w:t>
-      </w:r>
-    </w:p>
-    <w:p>
-      <w:pPr>
-        <w:spacing w:after="0" w:line="240" w:lineRule="auto"/>
-        <w:rPr>
-          <w:rFonts w:ascii="Times New Roman" w:hAnsi="Times New Roman" w:cs="Times New Roman"/>
-          <w:sz w:val="28"/>
-          <w:szCs w:val="28"/>
-        </w:rPr>
-      </w:pPr>
-      <w:r>
-        <w:rPr>
-          <w:rFonts w:ascii="Times New Roman" w:hAnsi="Times New Roman" w:cs="Times New Roman"/>
-          <w:sz w:val="28"/>
-          <w:szCs w:val="28"/>
-        </w:rPr>
-        <w:t>#</w:t>
-      </w:r>
-      <w:r>
-        <w:rPr>
-          <w:rFonts w:ascii="Times New Roman" w:hAnsi="Times New Roman" w:cs="Times New Roman"/>
-          <w:sz w:val="28"/>
-          <w:szCs w:val="28"/>
-        </w:rPr>
-        <w:t>goldI</w:t>
-      </w:r>
-      <w:r>
-        <w:rPr>
-          <w:rFonts w:ascii="Times New Roman" w:hAnsi="Times New Roman" w:cs="Times New Roman"/>
-          <w:sz w:val="28"/>
-          <w:szCs w:val="28"/>
-        </w:rPr>
-        <w:t>nterestAmount: double</w:t>
-      </w:r>
-    </w:p>
-    <w:p>
-      <w:pPr>
-        <w:spacing w:after="0" w:line="240" w:lineRule="auto"/>
-        <w:rPr>
-          <w:rFonts w:ascii="Times New Roman" w:hAnsi="Times New Roman" w:cs="Times New Roman"/>
-          <w:sz w:val="28"/>
-          <w:szCs w:val="28"/>
-        </w:rPr>
-      </w:pPr>
-      <w:r>
-        <w:rPr>
-          <w:rFonts w:ascii="Times New Roman" w:hAnsi="Times New Roman" w:cs="Times New Roman"/>
-          <w:sz w:val="28"/>
-          <w:szCs w:val="28"/>
-        </w:rPr>
-        <w:t>#</w:t>
-      </w:r>
-      <w:r>
-        <w:rPr>
-          <w:rFonts w:ascii="Times New Roman" w:hAnsi="Times New Roman" w:cs="Times New Roman"/>
-          <w:sz w:val="28"/>
-          <w:szCs w:val="28"/>
-        </w:rPr>
-        <w:t>goldI</w:t>
-      </w:r>
-      <w:r>
-        <w:rPr>
-          <w:rFonts w:ascii="Times New Roman" w:hAnsi="Times New Roman" w:cs="Times New Roman"/>
-          <w:sz w:val="28"/>
-          <w:szCs w:val="28"/>
-        </w:rPr>
-        <w:t>nterestRate: double</w:t>
-      </w:r>
-    </w:p>
-    <w:p>
-      <w:pPr>
-        <w:spacing w:after="0" w:line="240" w:lineRule="auto"/>
-        <w:rPr>
-          <w:rFonts w:ascii="Times New Roman" w:hAnsi="Times New Roman" w:cs="Times New Roman"/>
-          <w:sz w:val="28"/>
-          <w:szCs w:val="28"/>
-        </w:rPr>
-      </w:pPr>
-    </w:p>
-    <w:p>
-      <w:pPr>
-        <w:spacing w:after="0" w:line="240" w:lineRule="auto"/>
-        <w:rPr>
-          <w:rFonts w:ascii="Times New Roman" w:hAnsi="Times New Roman" w:cs="Times New Roman"/>
-          <w:sz w:val="28"/>
-          <w:szCs w:val="28"/>
-        </w:rPr>
-      </w:pPr>
-      <w:r>
-        <w:rPr>
-          <w:rFonts w:ascii="Times New Roman" w:hAnsi="Times New Roman" w:cs="Times New Roman"/>
-          <w:sz w:val="28"/>
-          <w:szCs w:val="28"/>
-        </w:rPr>
-        <w:t>Constructor</w:t>
-      </w:r>
-    </w:p>
-    <w:p>
-      <w:pPr>
-        <w:spacing w:after="0" w:line="240" w:lineRule="auto"/>
-        <w:rPr>
-          <w:rFonts w:ascii="Times New Roman" w:hAnsi="Times New Roman" w:cs="Times New Roman"/>
-          <w:b/>
-          <w:sz w:val="28"/>
-          <w:szCs w:val="28"/>
-        </w:rPr>
-      </w:pPr>
-      <w:r>
-        <w:rPr>
-          <w:rFonts w:ascii="Times New Roman" w:hAnsi="Times New Roman" w:cs="Times New Roman"/>
-          <w:b/>
-          <w:sz w:val="28"/>
-          <w:szCs w:val="28"/>
-        </w:rPr>
-        <w:t>Non-Default constructor</w:t>
-      </w:r>
-    </w:p>
-    <w:p>
-      <w:pPr>
-        <w:spacing w:after="0" w:line="240" w:lineRule="auto"/>
-        <w:rPr>
-          <w:rFonts w:ascii="Times New Roman" w:hAnsi="Times New Roman" w:cs="Times New Roman"/>
-          <w:sz w:val="28"/>
-          <w:szCs w:val="28"/>
-        </w:rPr>
-      </w:pPr>
-      <w:r>
-        <w:rPr>
-          <w:rFonts w:ascii="Times New Roman" w:hAnsi="Times New Roman" w:cs="Times New Roman"/>
-          <w:sz w:val="28"/>
-          <w:szCs w:val="28"/>
-        </w:rPr>
-        <w:t>+</w:t>
-      </w:r>
-      <w:r>
-        <w:rPr>
-          <w:rFonts w:ascii="Times New Roman" w:hAnsi="Times New Roman" w:cs="Times New Roman"/>
-          <w:sz w:val="28"/>
-          <w:szCs w:val="28"/>
-        </w:rPr>
-        <w:t>Gold(</w:t>
-      </w:r>
-      <w:r>
-        <w:rPr>
-          <w:rFonts w:ascii="Times New Roman" w:hAnsi="Times New Roman" w:cs="Times New Roman"/>
-          <w:sz w:val="28"/>
-          <w:szCs w:val="28"/>
-        </w:rPr>
-        <w:t>String accountNumber, double balance, Customer customer)</w:t>
-      </w:r>
-    </w:p>
-    <w:p>
-      <w:pPr>
-        <w:spacing w:after="0" w:line="240" w:lineRule="auto"/>
-        <w:rPr>
-          <w:rFonts w:ascii="Times New Roman" w:hAnsi="Times New Roman" w:cs="Times New Roman"/>
-          <w:sz w:val="28"/>
-          <w:szCs w:val="28"/>
-        </w:rPr>
-      </w:pPr>
-      <w:r>
-        <w:rPr>
-          <w:rFonts w:ascii="Times New Roman" w:hAnsi="Times New Roman" w:cs="Times New Roman"/>
-          <w:sz w:val="28"/>
-          <w:szCs w:val="28"/>
-        </w:rPr>
-        <w:tab/>
-      </w:r>
-      <w:r>
-        <w:rPr>
-          <w:rFonts w:ascii="Times New Roman" w:hAnsi="Times New Roman" w:cs="Times New Roman"/>
-          <w:sz w:val="28"/>
-          <w:szCs w:val="28"/>
-        </w:rPr>
-        <w:t>Super(accountNumber, balance, customer)</w:t>
-      </w:r>
-    </w:p>
-    <w:p>
-      <w:pPr>
-        <w:spacing w:after="0" w:line="240" w:lineRule="auto"/>
-        <w:rPr>
-          <w:rFonts w:ascii="Times New Roman" w:hAnsi="Times New Roman" w:cs="Times New Roman"/>
-          <w:sz w:val="28"/>
-          <w:szCs w:val="28"/>
-        </w:rPr>
-      </w:pPr>
-      <w:r>
-        <w:rPr>
-          <w:rFonts w:ascii="Times New Roman" w:hAnsi="Times New Roman" w:cs="Times New Roman"/>
-          <w:sz w:val="28"/>
-          <w:szCs w:val="28"/>
-        </w:rPr>
-        <w:tab/>
-      </w:r>
-      <w:r>
-        <w:rPr>
-          <w:rFonts w:ascii="Times New Roman" w:hAnsi="Times New Roman" w:cs="Times New Roman"/>
-          <w:sz w:val="28"/>
-          <w:szCs w:val="28"/>
-        </w:rPr>
-        <w:t>goldI</w:t>
-      </w:r>
-      <w:r>
-        <w:rPr>
-          <w:rFonts w:ascii="Times New Roman" w:hAnsi="Times New Roman" w:cs="Times New Roman"/>
-          <w:sz w:val="28"/>
-          <w:szCs w:val="28"/>
-        </w:rPr>
-        <w:t>nterestAmount = 0</w:t>
-      </w:r>
-    </w:p>
-    <w:p>
-      <w:pPr>
-        <w:spacing w:after="0" w:line="240" w:lineRule="auto"/>
-        <w:rPr>
-          <w:rFonts w:ascii="Times New Roman" w:hAnsi="Times New Roman" w:cs="Times New Roman"/>
-          <w:sz w:val="28"/>
-          <w:szCs w:val="28"/>
-        </w:rPr>
-      </w:pPr>
-      <w:r>
-        <w:rPr>
-          <w:rFonts w:ascii="Times New Roman" w:hAnsi="Times New Roman" w:cs="Times New Roman"/>
-          <w:sz w:val="28"/>
-          <w:szCs w:val="28"/>
-        </w:rPr>
-        <w:tab/>
-      </w:r>
-      <w:r>
-        <w:rPr>
-          <w:rFonts w:ascii="Times New Roman" w:hAnsi="Times New Roman" w:cs="Times New Roman"/>
-          <w:sz w:val="28"/>
-          <w:szCs w:val="28"/>
-        </w:rPr>
-        <w:t>goldI</w:t>
-      </w:r>
-      <w:r>
-        <w:rPr>
-          <w:rFonts w:ascii="Times New Roman" w:hAnsi="Times New Roman" w:cs="Times New Roman"/>
-          <w:sz w:val="28"/>
-          <w:szCs w:val="28"/>
-        </w:rPr>
-        <w:t>nterestRate = 5.0</w:t>
-      </w:r>
-    </w:p>
-    <w:p>
-      <w:pPr>
-        <w:spacing w:after="0" w:line="240" w:lineRule="auto"/>
-        <w:rPr>
-          <w:rFonts w:ascii="Times New Roman" w:hAnsi="Times New Roman" w:cs="Times New Roman"/>
-          <w:sz w:val="28"/>
-          <w:szCs w:val="28"/>
-        </w:rPr>
-      </w:pPr>
-    </w:p>
-    <w:p>
-      <w:pPr>
-        <w:spacing w:after="0" w:line="240" w:lineRule="auto"/>
-        <w:rPr>
-          <w:rFonts w:ascii="Times New Roman" w:hAnsi="Times New Roman" w:cs="Times New Roman"/>
-          <w:b/>
-          <w:sz w:val="28"/>
-          <w:szCs w:val="28"/>
-        </w:rPr>
-      </w:pPr>
-      <w:r>
-        <w:rPr>
-          <w:rFonts w:ascii="Times New Roman" w:hAnsi="Times New Roman" w:cs="Times New Roman"/>
-          <w:b/>
-          <w:sz w:val="28"/>
-          <w:szCs w:val="28"/>
-        </w:rPr>
-        <w:t>Methods</w:t>
-      </w:r>
-    </w:p>
-    <w:p>
-      <w:pPr>
-        <w:spacing w:after="0" w:line="240" w:lineRule="auto"/>
-        <w:rPr>
-          <w:rFonts w:ascii="Times New Roman" w:hAnsi="Times New Roman" w:cs="Times New Roman"/>
-          <w:sz w:val="28"/>
-          <w:szCs w:val="28"/>
-        </w:rPr>
-      </w:pPr>
-      <w:r>
-        <w:rPr>
-          <w:rFonts w:ascii="Times New Roman" w:hAnsi="Times New Roman" w:cs="Times New Roman"/>
-          <w:sz w:val="28"/>
-          <w:szCs w:val="28"/>
-        </w:rPr>
-        <w:t>+get</w:t>
-      </w:r>
-      <w:r>
-        <w:rPr>
-          <w:rFonts w:ascii="Times New Roman" w:hAnsi="Times New Roman" w:cs="Times New Roman"/>
-          <w:sz w:val="28"/>
-          <w:szCs w:val="28"/>
-        </w:rPr>
-        <w:t>Gold</w:t>
-      </w:r>
-      <w:r>
-        <w:rPr>
-          <w:rFonts w:ascii="Times New Roman" w:hAnsi="Times New Roman" w:cs="Times New Roman"/>
-          <w:sz w:val="28"/>
-          <w:szCs w:val="28"/>
-        </w:rPr>
-        <w:t>Interest</w:t>
-      </w:r>
-      <w:r>
-        <w:rPr>
-          <w:rFonts w:ascii="Times New Roman" w:hAnsi="Times New Roman" w:cs="Times New Roman"/>
-          <w:sz w:val="28"/>
-          <w:szCs w:val="28"/>
-        </w:rPr>
-        <w:t>Amount(): String</w:t>
-      </w:r>
-    </w:p>
-    <w:p>
-      <w:pPr>
-        <w:spacing w:after="0" w:line="240" w:lineRule="auto"/>
-        <w:rPr>
-          <w:rFonts w:ascii="Times New Roman" w:hAnsi="Times New Roman" w:cs="Times New Roman"/>
-          <w:sz w:val="28"/>
-          <w:szCs w:val="28"/>
-        </w:rPr>
-      </w:pPr>
-      <w:r>
-        <w:rPr>
-          <w:rFonts w:ascii="Times New Roman" w:hAnsi="Times New Roman" w:cs="Times New Roman"/>
-          <w:sz w:val="28"/>
-          <w:szCs w:val="28"/>
-        </w:rPr>
-        <w:t>+get</w:t>
-      </w:r>
-      <w:r>
-        <w:rPr>
-          <w:rFonts w:ascii="Times New Roman" w:hAnsi="Times New Roman" w:cs="Times New Roman"/>
-          <w:sz w:val="28"/>
-          <w:szCs w:val="28"/>
-        </w:rPr>
-        <w:t>Gold</w:t>
-      </w:r>
-      <w:r>
-        <w:rPr>
-          <w:rFonts w:ascii="Times New Roman" w:hAnsi="Times New Roman" w:cs="Times New Roman"/>
-          <w:sz w:val="28"/>
-          <w:szCs w:val="28"/>
-        </w:rPr>
-        <w:t>InterestRate()</w:t>
-      </w:r>
-      <w:r>
-        <w:rPr>
-          <w:rFonts w:ascii="Times New Roman" w:hAnsi="Times New Roman" w:cs="Times New Roman"/>
-          <w:sz w:val="28"/>
-          <w:szCs w:val="28"/>
-        </w:rPr>
-        <w:t>: String</w:t>
-      </w:r>
-    </w:p>
-    <w:p>
-      <w:pPr>
-        <w:spacing w:after="0" w:line="240" w:lineRule="auto"/>
-        <w:rPr>
-          <w:rFonts w:ascii="Times New Roman" w:hAnsi="Times New Roman" w:cs="Times New Roman"/>
-          <w:sz w:val="28"/>
-          <w:szCs w:val="28"/>
-        </w:rPr>
-      </w:pPr>
-      <w:r>
-        <w:rPr>
-          <w:rFonts w:ascii="Times New Roman" w:hAnsi="Times New Roman" w:cs="Times New Roman"/>
-          <w:sz w:val="28"/>
-          <w:szCs w:val="28"/>
-        </w:rPr>
-        <w:tab/>
-        <w:t>Validate rate as a % not as a decimal</w:t>
-      </w:r>
-    </w:p>
-    <w:p>
-      <w:pPr>
-        <w:spacing w:after="0" w:line="240" w:lineRule="auto"/>
-        <w:rPr>
-          <w:rFonts w:ascii="Times New Roman" w:hAnsi="Times New Roman" w:cs="Times New Roman"/>
-          <w:sz w:val="28"/>
-          <w:szCs w:val="28"/>
-        </w:rPr>
-      </w:pPr>
-      <w:r>
-        <w:rPr>
-          <w:rFonts w:ascii="Times New Roman" w:hAnsi="Times New Roman" w:cs="Times New Roman"/>
-          <w:sz w:val="28"/>
-          <w:szCs w:val="28"/>
-        </w:rPr>
-        <w:t>#set</w:t>
-      </w:r>
-      <w:r>
-        <w:rPr>
-          <w:rFonts w:ascii="Times New Roman" w:hAnsi="Times New Roman" w:cs="Times New Roman"/>
-          <w:sz w:val="28"/>
-          <w:szCs w:val="28"/>
-        </w:rPr>
-        <w:t>Gold</w:t>
-      </w:r>
-      <w:r>
-        <w:rPr>
-          <w:rFonts w:ascii="Times New Roman" w:hAnsi="Times New Roman" w:cs="Times New Roman"/>
-          <w:sz w:val="28"/>
-          <w:szCs w:val="28"/>
-        </w:rPr>
-        <w:t>InterestRate(</w:t>
-      </w:r>
-      <w:r>
-        <w:rPr>
-          <w:rFonts w:ascii="Times New Roman" w:hAnsi="Times New Roman" w:cs="Times New Roman"/>
-          <w:sz w:val="28"/>
-          <w:szCs w:val="28"/>
-        </w:rPr>
-        <w:t>double</w:t>
-      </w:r>
-      <w:r>
-        <w:rPr>
-          <w:rFonts w:ascii="Times New Roman" w:hAnsi="Times New Roman" w:cs="Times New Roman"/>
-          <w:sz w:val="28"/>
-          <w:szCs w:val="28"/>
-        </w:rPr>
-        <w:t>)</w:t>
-      </w:r>
-      <w:r>
-        <w:rPr>
-          <w:rFonts w:ascii="Times New Roman" w:hAnsi="Times New Roman" w:cs="Times New Roman"/>
-          <w:sz w:val="28"/>
-          <w:szCs w:val="28"/>
-        </w:rPr>
-        <w:t>: String</w:t>
-      </w:r>
-    </w:p>
-    <w:p>
-      <w:pPr>
-        <w:spacing w:after="0" w:line="240" w:lineRule="auto"/>
-        <w:rPr>
-          <w:rFonts w:ascii="Times New Roman" w:hAnsi="Times New Roman" w:cs="Times New Roman"/>
-          <w:sz w:val="28"/>
-          <w:szCs w:val="28"/>
-        </w:rPr>
-      </w:pPr>
-      <w:r>
-        <w:rPr>
-          <w:rFonts w:ascii="Times New Roman" w:hAnsi="Times New Roman" w:cs="Times New Roman"/>
-          <w:sz w:val="28"/>
-          <w:szCs w:val="28"/>
-        </w:rPr>
-        <w:t>+eomCalculations(): String</w:t>
-      </w:r>
-    </w:p>
-    <w:p>
-      <w:pPr>
-        <w:spacing w:after="0" w:line="240" w:lineRule="auto"/>
-        <w:rPr>
-          <w:rFonts w:ascii="Times New Roman" w:hAnsi="Times New Roman" w:cs="Times New Roman"/>
-          <w:sz w:val="28"/>
-          <w:szCs w:val="28"/>
-        </w:rPr>
-      </w:pPr>
-    </w:p>
-    <w:p>
-      <w:pPr>
-        <w:spacing w:after="0" w:line="240" w:lineRule="auto"/>
-        <w:ind w:left="720" w:hanging="720"/>
-        <w:rPr>
-          <w:rFonts w:ascii="Times New Roman" w:hAnsi="Times New Roman" w:cs="Times New Roman"/>
-          <w:sz w:val="28"/>
-          <w:szCs w:val="28"/>
-        </w:rPr>
-      </w:pPr>
-      <w:r>
-        <w:rPr>
-          <w:rFonts w:ascii="Times New Roman" w:hAnsi="Times New Roman" w:cs="Times New Roman"/>
-          <w:sz w:val="28"/>
-          <w:szCs w:val="28"/>
-        </w:rPr>
-        <w:t>Note: All transactions that change the balance are tracked using the addTransaction method in Account Class</w:t>
-      </w:r>
-    </w:p>
-    <w:p>
-      <w:pPr>
-        <w:spacing w:after="0" w:line="240" w:lineRule="auto"/>
-        <w:rPr>
-          <w:rFonts w:ascii="Times New Roman" w:hAnsi="Times New Roman" w:cs="Times New Roman"/>
-          <w:sz w:val="28"/>
-          <w:szCs w:val="28"/>
-          <w:u w:val="single"/>
-        </w:rPr>
-      </w:pPr>
-      <w:r>
-        <w:rPr>
-          <w:rFonts w:ascii="Times New Roman" w:hAnsi="Times New Roman" w:cs="Times New Roman"/>
-          <w:sz w:val="28"/>
-          <w:szCs w:val="28"/>
-          <w:u w:val="single"/>
-        </w:rPr>
-        <w:t>end of note</w:t>
-      </w:r>
-    </w:p>
-    <w:p>
-      <w:pPr>
-        <w:spacing w:after="0" w:line="240" w:lineRule="auto"/>
-        <w:rPr>
-          <w:rFonts w:ascii="Times New Roman" w:hAnsi="Times New Roman" w:cs="Times New Roman"/>
-          <w:sz w:val="28"/>
-          <w:szCs w:val="28"/>
-        </w:rPr>
-      </w:pPr>
-    </w:p>
-    <w:p>
-      <w:pPr>
-        <w:spacing w:after="0" w:line="240" w:lineRule="auto"/>
-        <w:rPr>
-          <w:rFonts w:ascii="Times New Roman" w:hAnsi="Times New Roman" w:cs="Times New Roman"/>
-          <w:sz w:val="28"/>
-          <w:szCs w:val="28"/>
-        </w:rPr>
-      </w:pPr>
-      <w:r>
-        <w:rPr>
-          <w:rFonts w:ascii="Times New Roman" w:hAnsi="Times New Roman" w:cs="Times New Roman"/>
-          <w:sz w:val="28"/>
-          <w:szCs w:val="28"/>
-        </w:rPr>
-        <w:t>+</w:t>
-      </w:r>
-      <w:r>
-        <w:rPr>
-          <w:rFonts w:ascii="Times New Roman" w:hAnsi="Times New Roman" w:cs="Times New Roman"/>
-          <w:sz w:val="28"/>
-          <w:szCs w:val="28"/>
-        </w:rPr>
-        <w:t>makeD</w:t>
-      </w:r>
-      <w:r>
-        <w:rPr>
-          <w:rFonts w:ascii="Times New Roman" w:hAnsi="Times New Roman" w:cs="Times New Roman"/>
-          <w:sz w:val="28"/>
-          <w:szCs w:val="28"/>
-        </w:rPr>
-        <w:t>eposit(</w:t>
-      </w:r>
-      <w:r>
-        <w:rPr>
-          <w:rFonts w:ascii="Times New Roman" w:hAnsi="Times New Roman" w:cs="Times New Roman"/>
-          <w:sz w:val="28"/>
-          <w:szCs w:val="28"/>
-        </w:rPr>
-        <w:t>double): String</w:t>
-      </w:r>
-    </w:p>
-    <w:p>
-      <w:pPr>
-        <w:spacing w:after="0" w:line="240" w:lineRule="auto"/>
-        <w:rPr>
-          <w:rFonts w:ascii="Times New Roman" w:hAnsi="Times New Roman" w:cs="Times New Roman"/>
-          <w:sz w:val="28"/>
-          <w:szCs w:val="28"/>
-        </w:rPr>
-      </w:pPr>
-      <w:r>
-        <w:rPr>
-          <w:rFonts w:ascii="Times New Roman" w:hAnsi="Times New Roman" w:cs="Times New Roman"/>
-          <w:sz w:val="28"/>
-          <w:szCs w:val="28"/>
-        </w:rPr>
-        <w:t xml:space="preserve"> </w:t>
-      </w:r>
-      <w:r>
-        <w:rPr>
-          <w:rFonts w:ascii="Times New Roman" w:hAnsi="Times New Roman" w:cs="Times New Roman"/>
-          <w:sz w:val="28"/>
-          <w:szCs w:val="28"/>
-        </w:rPr>
-        <w:tab/>
-        <w:t>Increment the numberOfTransactions by 1</w:t>
-      </w:r>
-    </w:p>
-    <w:p>
-      <w:pPr>
-        <w:spacing w:after="0" w:line="240" w:lineRule="auto"/>
-        <w:rPr>
-          <w:rFonts w:ascii="Times New Roman" w:hAnsi="Times New Roman" w:cs="Times New Roman"/>
-          <w:sz w:val="28"/>
-          <w:szCs w:val="28"/>
-        </w:rPr>
-      </w:pPr>
-      <w:r>
-        <w:rPr>
-          <w:rFonts w:ascii="Times New Roman" w:hAnsi="Times New Roman" w:cs="Times New Roman"/>
-          <w:sz w:val="28"/>
-          <w:szCs w:val="28"/>
-        </w:rPr>
-        <w:tab/>
-      </w:r>
-      <w:r>
-        <w:rPr>
-          <w:rFonts w:ascii="Times New Roman" w:hAnsi="Times New Roman" w:cs="Times New Roman"/>
-          <w:sz w:val="28"/>
-          <w:szCs w:val="28"/>
-        </w:rPr>
-        <w:t>Deposit funds</w:t>
-      </w:r>
-    </w:p>
-    <w:p>
-      <w:pPr>
-        <w:spacing w:after="0" w:line="240" w:lineRule="auto"/>
-        <w:rPr>
-          <w:rFonts w:ascii="Times New Roman" w:hAnsi="Times New Roman" w:cs="Times New Roman"/>
-          <w:sz w:val="28"/>
-          <w:szCs w:val="28"/>
-        </w:rPr>
-      </w:pPr>
-      <w:r>
-        <w:rPr>
-          <w:rFonts w:ascii="Times New Roman" w:hAnsi="Times New Roman" w:cs="Times New Roman"/>
-          <w:sz w:val="28"/>
-          <w:szCs w:val="28"/>
-        </w:rPr>
-        <w:t>+makeW</w:t>
-      </w:r>
-      <w:r>
-        <w:rPr>
-          <w:rFonts w:ascii="Times New Roman" w:hAnsi="Times New Roman" w:cs="Times New Roman"/>
-          <w:sz w:val="28"/>
-          <w:szCs w:val="28"/>
-        </w:rPr>
-        <w:t>ithdrawal(</w:t>
-      </w:r>
-      <w:r>
-        <w:rPr>
-          <w:rFonts w:ascii="Times New Roman" w:hAnsi="Times New Roman" w:cs="Times New Roman"/>
-          <w:sz w:val="28"/>
-          <w:szCs w:val="28"/>
-        </w:rPr>
-        <w:t>double</w:t>
-      </w:r>
-      <w:r>
-        <w:rPr>
-          <w:rFonts w:ascii="Times New Roman" w:hAnsi="Times New Roman" w:cs="Times New Roman"/>
-          <w:sz w:val="28"/>
-          <w:szCs w:val="28"/>
-        </w:rPr>
-        <w:t>)</w:t>
-      </w:r>
-      <w:r>
-        <w:rPr>
-          <w:rFonts w:ascii="Times New Roman" w:hAnsi="Times New Roman" w:cs="Times New Roman"/>
-          <w:sz w:val="28"/>
-          <w:szCs w:val="28"/>
-        </w:rPr>
-        <w:t>: String</w:t>
-      </w:r>
-    </w:p>
-    <w:p>
-      <w:pPr>
-        <w:spacing w:after="0" w:line="240" w:lineRule="auto"/>
-        <w:rPr>
-          <w:rFonts w:ascii="Times New Roman" w:hAnsi="Times New Roman" w:cs="Times New Roman"/>
-          <w:sz w:val="28"/>
-          <w:szCs w:val="28"/>
-        </w:rPr>
-      </w:pPr>
-      <w:r>
-        <w:rPr>
-          <w:rFonts w:ascii="Times New Roman" w:hAnsi="Times New Roman" w:cs="Times New Roman"/>
-          <w:sz w:val="28"/>
-          <w:szCs w:val="28"/>
-        </w:rPr>
-        <w:tab/>
-        <w:t>Increment the numberOfTransactions by 1</w:t>
-      </w:r>
-    </w:p>
-    <w:p>
-      <w:pPr>
-        <w:spacing w:after="0" w:line="240" w:lineRule="auto"/>
-        <w:rPr>
-          <w:rFonts w:ascii="Times New Roman" w:hAnsi="Times New Roman" w:cs="Times New Roman"/>
-          <w:sz w:val="28"/>
-          <w:szCs w:val="28"/>
-        </w:rPr>
-      </w:pPr>
-      <w:r>
-        <w:rPr>
-          <w:rFonts w:ascii="Times New Roman" w:hAnsi="Times New Roman" w:cs="Times New Roman"/>
-          <w:sz w:val="28"/>
-          <w:szCs w:val="28"/>
-        </w:rPr>
-        <w:tab/>
-      </w:r>
-      <w:r>
-        <w:rPr>
-          <w:rFonts w:ascii="Times New Roman" w:hAnsi="Times New Roman" w:cs="Times New Roman"/>
-          <w:sz w:val="28"/>
-          <w:szCs w:val="28"/>
-        </w:rPr>
-        <w:t>Withdrawal funds no matter what the balance</w:t>
-      </w:r>
-    </w:p>
-    <w:p>
-      <w:pPr>
-        <w:spacing w:after="0" w:line="240" w:lineRule="auto"/>
-        <w:rPr>
-          <w:rFonts w:ascii="Times New Roman" w:hAnsi="Times New Roman" w:cs="Times New Roman"/>
-          <w:sz w:val="28"/>
-          <w:szCs w:val="28"/>
-        </w:rPr>
-      </w:pPr>
-    </w:p>
-    <w:p>
-      <w:pPr>
-        <w:spacing w:after="0" w:line="240" w:lineRule="auto"/>
-        <w:rPr>
-          <w:rFonts w:ascii="Times New Roman" w:hAnsi="Times New Roman" w:cs="Times New Roman"/>
-          <w:sz w:val="28"/>
-          <w:szCs w:val="28"/>
-        </w:rPr>
-      </w:pPr>
-      <w:r>
-        <w:rPr>
-          <w:rFonts w:ascii="Times New Roman" w:hAnsi="Times New Roman" w:cs="Times New Roman"/>
-          <w:sz w:val="28"/>
-          <w:szCs w:val="28"/>
-        </w:rPr>
-        <w:t>+toString()</w:t>
-      </w:r>
-      <w:r>
-        <w:rPr>
-          <w:rFonts w:ascii="Times New Roman" w:hAnsi="Times New Roman" w:cs="Times New Roman"/>
-          <w:sz w:val="28"/>
-          <w:szCs w:val="28"/>
-        </w:rPr>
-        <w:t>: String</w:t>
-      </w:r>
-    </w:p>
-    <w:p>
-      <w:pPr>
-        <w:spacing w:after="0" w:line="240" w:lineRule="auto"/>
-        <w:rPr>
-          <w:rFonts w:ascii="Times New Roman" w:hAnsi="Times New Roman" w:cs="Times New Roman"/>
-          <w:sz w:val="28"/>
-          <w:szCs w:val="28"/>
-        </w:rPr>
-      </w:pPr>
-    </w:p>
-    <w:p>
-      <w:pPr>
-        <w:rPr>
-          <w:rFonts w:ascii="Times New Roman" w:hAnsi="Times New Roman" w:cs="Times New Roman"/>
-          <w:b/>
-          <w:sz w:val="28"/>
-          <w:szCs w:val="28"/>
-          <w:u w:val="single"/>
-        </w:rPr>
-      </w:pPr>
-      <w:r>
-        <w:rPr>
-          <w:rFonts w:ascii="Times New Roman" w:hAnsi="Times New Roman" w:cs="Times New Roman"/>
-          <w:b/>
-          <w:sz w:val="28"/>
-          <w:szCs w:val="28"/>
-          <w:u w:val="single"/>
-        </w:rPr>
-        <w:br w:type="page"/>
-      </w:r>
-    </w:p>
-    <w:p>
-      <w:pPr>
-        <w:pStyle w:val="IntenseQuote"/>
-        <w:rPr>
-          <w:rFonts w:ascii="Times New Roman" w:hAnsi="Times New Roman" w:cs="Times New Roman"/>
-          <w:b/>
-          <w:color w:val="auto"/>
-          <w:sz w:val="28"/>
-          <w:szCs w:val="28"/>
-        </w:rPr>
-      </w:pPr>
-      <w:r>
-        <w:rPr>
-          <w:rFonts w:ascii="Times New Roman" w:hAnsi="Times New Roman" w:cs="Times New Roman"/>
-          <w:b/>
-          <w:color w:val="auto"/>
-          <w:sz w:val="28"/>
-          <w:szCs w:val="28"/>
-        </w:rPr>
-        <w:lastRenderedPageBreak/>
         <w:t>Regular Class (concrete) extends Account</w:t>
       </w:r>
     </w:p>
@@ -8075,55 +7603,6 @@
           <w:szCs w:val="28"/>
         </w:rPr>
         <w:t>+eomCalculations(): String</w:t>
-      </w:r>
-    </w:p>
-    <w:p>
-      <w:pPr>
-        <w:spacing w:after="0" w:line="240" w:lineRule="auto"/>
-        <w:rPr>
-          <w:rFonts w:ascii="Times New Roman" w:hAnsi="Times New Roman" w:cs="Times New Roman"/>
-          <w:sz w:val="28"/>
-          <w:szCs w:val="28"/>
-        </w:rPr>
-      </w:pPr>
-    </w:p>
-    <w:p>
-      <w:pPr>
-        <w:spacing w:after="0" w:line="240" w:lineRule="auto"/>
-        <w:ind w:left="720" w:hanging="720"/>
-        <w:rPr>
-          <w:rFonts w:ascii="Times New Roman" w:hAnsi="Times New Roman" w:cs="Times New Roman"/>
-          <w:sz w:val="28"/>
-          <w:szCs w:val="28"/>
-        </w:rPr>
-      </w:pPr>
-      <w:r>
-        <w:rPr>
-          <w:rFonts w:ascii="Times New Roman" w:hAnsi="Times New Roman" w:cs="Times New Roman"/>
-          <w:sz w:val="28"/>
-          <w:szCs w:val="28"/>
-        </w:rPr>
-        <w:t>Note: All transactions that change the balance are tracked using the addTransaction method in Account Class</w:t>
-      </w:r>
-    </w:p>
-    <w:p>
-      <w:pPr>
-        <w:spacing w:after="0" w:line="240" w:lineRule="auto"/>
-        <w:rPr>
-          <w:rFonts w:ascii="Times New Roman" w:hAnsi="Times New Roman" w:cs="Times New Roman"/>
-          <w:sz w:val="28"/>
-          <w:szCs w:val="28"/>
-          <w:u w:val="single"/>
-        </w:rPr>
-      </w:pPr>
-      <w:r>
-        <w:rPr>
-          <w:rFonts w:ascii="Times New Roman" w:hAnsi="Times New Roman" w:cs="Times New Roman"/>
-          <w:sz w:val="28"/>
-          <w:szCs w:val="28"/>
-          <w:u w:val="single"/>
-        </w:rPr>
-        <w:t>end of note</w:t>
       </w:r>
     </w:p>
     <w:p>
@@ -9253,7 +8732,7 @@
 </file>
 
 <file path=customXml/itemProps1.xml><?xml version="1.0" encoding="utf-8"?>
-<ds:datastoreItem xmlns:ds="http://schemas.openxmlformats.org/officeDocument/2006/customXml" ds:itemID="{5B10D05F-1402-4C62-B450-911B88F5A00E}">
+<ds:datastoreItem xmlns:ds="http://schemas.openxmlformats.org/officeDocument/2006/customXml" ds:itemID="{B4BD0F75-A8AE-45BF-B1BA-8047B389F80C}">
   <ds:schemaRefs>
     <ds:schemaRef ds:uri="http://schemas.openxmlformats.org/officeDocument/2006/bibliography"/>
   </ds:schemaRefs>

</xml_diff>